<commit_message>
Update the code - Evaluation
</commit_message>
<xml_diff>
--- a/eggutpro_algorithm.docx
+++ b/eggutpro_algorithm.docx
@@ -11,7 +11,6 @@
           <w:szCs w:val="24"/>
         </w:rPr>
       </w:pPr>
-      <w:proofErr w:type="spellStart"/>
       <w:r>
         <w:rPr>
           <w:rFonts w:hint="eastAsia"/>
@@ -37,7 +36,6 @@
         </w:rPr>
         <w:t>GutPro</w:t>
       </w:r>
-      <w:proofErr w:type="spellEnd"/>
       <w:r>
         <w:rPr>
           <w:b/>
@@ -92,7 +90,6 @@
       <w:r>
         <w:t>-</w:t>
       </w:r>
-      <w:proofErr w:type="spellStart"/>
       <w:r>
         <w:rPr>
           <w:rFonts w:hint="eastAsia"/>
@@ -105,7 +102,6 @@
       <w:r>
         <w:t>GutPro</w:t>
       </w:r>
-      <w:proofErr w:type="spellEnd"/>
       <w:r>
         <w:t xml:space="preserve"> NGS</w:t>
       </w:r>
@@ -115,13 +111,8 @@
         </w:rPr>
         <w:t xml:space="preserve"> </w:t>
       </w:r>
-      <w:proofErr w:type="spellStart"/>
-      <w:r>
-        <w:t>MIrROR</w:t>
-      </w:r>
-      <w:proofErr w:type="spellEnd"/>
-      <w:r>
-        <w:t xml:space="preserve"> </w:t>
+      <w:r>
+        <w:t xml:space="preserve">MIrROR </w:t>
       </w:r>
       <w:r>
         <w:rPr>
@@ -190,21 +181,12 @@
           <w:b/>
         </w:rPr>
       </w:pPr>
-      <w:proofErr w:type="spellStart"/>
-      <w:r>
-        <w:rPr>
-          <w:rFonts w:hint="eastAsia"/>
-          <w:b/>
-        </w:rPr>
-        <w:t>Basecalling</w:t>
-      </w:r>
-      <w:proofErr w:type="spellEnd"/>
-      <w:r>
-        <w:rPr>
-          <w:rFonts w:hint="eastAsia"/>
-          <w:b/>
-        </w:rPr>
-        <w:t>/Read correction</w:t>
+      <w:r>
+        <w:rPr>
+          <w:rFonts w:hint="eastAsia"/>
+          <w:b/>
+        </w:rPr>
+        <w:t>Basecalling/Read correction</w:t>
       </w:r>
     </w:p>
     <w:p>
@@ -238,19 +220,11 @@
           <w:b/>
         </w:rPr>
       </w:pPr>
-      <w:proofErr w:type="spellStart"/>
-      <w:r>
-        <w:rPr>
-          <w:b/>
-        </w:rPr>
-        <w:t>MIrROR</w:t>
-      </w:r>
-      <w:proofErr w:type="spellEnd"/>
-      <w:r>
-        <w:rPr>
-          <w:b/>
-        </w:rPr>
-        <w:t xml:space="preserve"> process</w:t>
+      <w:r>
+        <w:rPr>
+          <w:b/>
+        </w:rPr>
+        <w:t>MIrROR process</w:t>
       </w:r>
     </w:p>
     <w:p>
@@ -295,15 +269,7 @@
         <w:ind w:leftChars="0"/>
       </w:pPr>
       <w:r>
-        <w:t>Output = Mapping output file(</w:t>
-      </w:r>
-      <w:proofErr w:type="spellStart"/>
-      <w:r>
-        <w:t>paf</w:t>
-      </w:r>
-      <w:proofErr w:type="spellEnd"/>
-      <w:r>
-        <w:t xml:space="preserve"> </w:t>
+        <w:t xml:space="preserve">Output = Mapping output file(paf </w:t>
       </w:r>
       <w:r>
         <w:rPr>
@@ -321,23 +287,7 @@
         <w:t>t</w:t>
       </w:r>
       <w:r>
-        <w:t>xt</w:t>
-      </w:r>
-      <w:proofErr w:type="gramStart"/>
-      <w:r>
-        <w:t>, .std</w:t>
-      </w:r>
-      <w:proofErr w:type="gramEnd"/>
-      <w:r>
-        <w:t xml:space="preserve">, </w:t>
-      </w:r>
-      <w:proofErr w:type="spellStart"/>
-      <w:r>
-        <w:t>mpa</w:t>
-      </w:r>
-      <w:proofErr w:type="spellEnd"/>
-      <w:r>
-        <w:t xml:space="preserve"> </w:t>
+        <w:t xml:space="preserve">xt, .std, mpa </w:t>
       </w:r>
       <w:r>
         <w:rPr>
@@ -575,19 +525,11 @@
       <w:r>
         <w:t xml:space="preserve">– </w:t>
       </w:r>
-      <w:proofErr w:type="spellStart"/>
-      <w:r>
-        <w:rPr>
-          <w:rFonts w:hint="eastAsia"/>
-        </w:rPr>
-        <w:t>유익균</w:t>
-      </w:r>
-      <w:proofErr w:type="spellEnd"/>
-      <w:r>
-        <w:rPr>
-          <w:rFonts w:hint="eastAsia"/>
-        </w:rPr>
-        <w:t>,</w:t>
+      <w:r>
+        <w:rPr>
+          <w:rFonts w:hint="eastAsia"/>
+        </w:rPr>
+        <w:t>유익균,</w:t>
       </w:r>
       <w:r>
         <w:t xml:space="preserve"> </w:t>
@@ -596,30 +538,16 @@
         <w:rPr>
           <w:rFonts w:hint="eastAsia"/>
         </w:rPr>
-        <w:t>유해균 리스트</w:t>
-      </w:r>
-      <w:r>
-        <w:rPr>
-          <w:rFonts w:hint="eastAsia"/>
-        </w:rPr>
-        <w:t>,</w:t>
+        <w:t>유해균 리스트,</w:t>
       </w:r>
       <w:r>
         <w:t xml:space="preserve"> </w:t>
       </w:r>
-      <w:proofErr w:type="spellStart"/>
-      <w:r>
-        <w:rPr>
-          <w:rFonts w:hint="eastAsia"/>
-        </w:rPr>
-        <w:t>프로바이오</w:t>
-      </w:r>
-      <w:proofErr w:type="spellEnd"/>
-      <w:r>
-        <w:rPr>
-          <w:rFonts w:hint="eastAsia"/>
-        </w:rPr>
-        <w:t xml:space="preserve"> 리스트,</w:t>
+      <w:r>
+        <w:rPr>
+          <w:rFonts w:hint="eastAsia"/>
+        </w:rPr>
+        <w:t>프로바이오 리스트,</w:t>
       </w:r>
       <w:r>
         <w:t xml:space="preserve"> </w:t>
@@ -810,29 +738,8 @@
         </w:rPr>
         <w:t xml:space="preserve"> </w:t>
       </w:r>
-      <w:proofErr w:type="spellStart"/>
-      <w:r>
-        <w:t>DysbiosisHarmful</w:t>
-      </w:r>
-      <w:proofErr w:type="spellEnd"/>
-      <w:r>
-        <w:t xml:space="preserve">, </w:t>
-      </w:r>
-      <w:proofErr w:type="spellStart"/>
-      <w:r>
-        <w:t>DysbiosisBeneficial</w:t>
-      </w:r>
-      <w:proofErr w:type="spellEnd"/>
-      <w:r>
-        <w:t xml:space="preserve">, </w:t>
-      </w:r>
-      <w:proofErr w:type="spellStart"/>
-      <w:r>
-        <w:t>HealthyDistance</w:t>
-      </w:r>
-      <w:proofErr w:type="spellEnd"/>
-      <w:r>
-        <w:t xml:space="preserve"> </w:t>
+      <w:r>
+        <w:t xml:space="preserve">DysbiosisHarmful, DysbiosisBeneficial, HealthyDistance </w:t>
       </w:r>
       <w:r>
         <w:rPr>
@@ -886,35 +793,20 @@
         </w:rPr>
         <w:t xml:space="preserve"> </w:t>
       </w:r>
-      <w:proofErr w:type="spellStart"/>
       <w:r>
         <w:t>Dysbiosis</w:t>
       </w:r>
       <w:r>
         <w:t>Harmful</w:t>
       </w:r>
-      <w:proofErr w:type="spellEnd"/>
       <w:r>
         <w:t xml:space="preserve">, </w:t>
       </w:r>
-      <w:proofErr w:type="spellStart"/>
-      <w:r>
-        <w:t>Dysbiosis</w:t>
-      </w:r>
-      <w:r>
-        <w:t>Beneficial</w:t>
-      </w:r>
-      <w:proofErr w:type="spellEnd"/>
-      <w:r>
-        <w:t xml:space="preserve">, </w:t>
-      </w:r>
-      <w:proofErr w:type="spellStart"/>
-      <w:r>
-        <w:t>HealthyDistance</w:t>
-      </w:r>
-      <w:proofErr w:type="spellEnd"/>
-      <w:r>
-        <w:t>, Diversity</w:t>
+      <w:r>
+        <w:t xml:space="preserve">DysbiosisBeneficial, </w:t>
+      </w:r>
+      <w:r>
+        <w:t>HealthyDistance, Diversity</w:t>
       </w:r>
       <w:r>
         <w:t xml:space="preserve"> </w:t>
@@ -1231,21 +1123,7 @@
         <w:rPr>
           <w:color w:val="002060"/>
         </w:rPr>
-        <w:t xml:space="preserve">The number of </w:t>
-      </w:r>
-      <w:proofErr w:type="gramStart"/>
-      <w:r>
-        <w:rPr>
-          <w:color w:val="002060"/>
-        </w:rPr>
-        <w:t>microbiome</w:t>
-      </w:r>
-      <w:proofErr w:type="gramEnd"/>
-      <w:r>
-        <w:rPr>
-          <w:color w:val="002060"/>
-        </w:rPr>
-        <w:t xml:space="preserve"> associated with a specific disease</w:t>
+        <w:t>The number of microbiome associated with a specific disease</w:t>
       </w:r>
     </w:p>
     <w:p>
@@ -1386,19 +1264,7 @@
             <w:rPr>
               <w:rFonts w:ascii="Cambria Math" w:hAnsi="Cambria Math"/>
             </w:rPr>
-            <m:t>Dysbiosis</m:t>
-          </m:r>
-          <m:r>
-            <w:rPr>
-              <w:rFonts w:ascii="Cambria Math" w:hAnsi="Cambria Math"/>
-            </w:rPr>
-            <m:t>Harmful</m:t>
-          </m:r>
-          <m:r>
-            <w:rPr>
-              <w:rFonts w:ascii="Cambria Math" w:hAnsi="Cambria Math"/>
-            </w:rPr>
-            <m:t xml:space="preserve">= </m:t>
+            <m:t xml:space="preserve">DysbiosisHarmful= </m:t>
           </m:r>
           <m:nary>
             <m:naryPr>
@@ -1511,13 +1377,7 @@
             <w:rPr>
               <w:rFonts w:ascii="Cambria Math" w:hAnsi="Cambria Math"/>
             </w:rPr>
-            <m:t>Dysbiosis</m:t>
-          </m:r>
-          <m:r>
-            <w:rPr>
-              <w:rFonts w:ascii="Cambria Math" w:hAnsi="Cambria Math"/>
-            </w:rPr>
-            <m:t xml:space="preserve">Beneficial= </m:t>
+            <m:t xml:space="preserve">DysbiosisBeneficial= </m:t>
           </m:r>
           <m:nary>
             <m:naryPr>
@@ -1704,18 +1564,8 @@
           <w:szCs w:val="18"/>
         </w:rPr>
         <w:br/>
-        <w:t>_</w:t>
-      </w:r>
-      <w:proofErr w:type="spellStart"/>
-      <w:r>
-        <w:rPr>
-          <w:color w:val="002060"/>
-          <w:sz w:val="16"/>
-          <w:szCs w:val="18"/>
-        </w:rPr>
-        <w:t>beneficial_taxa</w:t>
-      </w:r>
-      <w:proofErr w:type="spellEnd"/>
+        <w:t>_beneficial_taxa</w:t>
+      </w:r>
       <w:r>
         <w:rPr>
           <w:color w:val="002060"/>
@@ -1810,18 +1660,8 @@
           <w:szCs w:val="18"/>
         </w:rPr>
         <w:br/>
-        <w:t>_</w:t>
-      </w:r>
-      <w:proofErr w:type="spellStart"/>
-      <w:r>
-        <w:rPr>
-          <w:color w:val="002060"/>
-          <w:sz w:val="16"/>
-          <w:szCs w:val="18"/>
-        </w:rPr>
-        <w:t>beneficial_taxa</w:t>
-      </w:r>
-      <w:proofErr w:type="spellEnd"/>
+        <w:t>_beneficial_taxa</w:t>
+      </w:r>
       <w:r>
         <w:rPr>
           <w:color w:val="002060"/>
@@ -1881,33 +1721,32 @@
           <w:sz w:val="16"/>
           <w:szCs w:val="18"/>
         </w:rPr>
-        <w:t xml:space="preserve">The number of </w:t>
-      </w:r>
-      <w:proofErr w:type="gramStart"/>
+        <w:t>The number of microbiome whose health sign is only harmful among microbiome in</w:t>
+      </w:r>
       <w:r>
         <w:rPr>
           <w:color w:val="002060"/>
           <w:sz w:val="16"/>
           <w:szCs w:val="18"/>
         </w:rPr>
-        <w:t>microbiome</w:t>
-      </w:r>
-      <w:proofErr w:type="gramEnd"/>
+        <w:t xml:space="preserve"> </w:t>
+      </w:r>
       <w:r>
         <w:rPr>
           <w:color w:val="002060"/>
           <w:sz w:val="16"/>
           <w:szCs w:val="18"/>
         </w:rPr>
-        <w:t xml:space="preserve"> whose health sign is only harmful among microbiome in</w:t>
-      </w:r>
-      <w:r>
-        <w:rPr>
+        <w:t xml:space="preserve">the </w:t>
+      </w:r>
+      <w:r>
+        <w:rPr>
+          <w:rFonts w:hint="eastAsia"/>
           <w:color w:val="002060"/>
           <w:sz w:val="16"/>
           <w:szCs w:val="18"/>
         </w:rPr>
-        <w:t xml:space="preserve"> </w:t>
+        <w:t>h</w:t>
       </w:r>
       <w:r>
         <w:rPr>
@@ -1915,34 +1754,7 @@
           <w:sz w:val="16"/>
           <w:szCs w:val="18"/>
         </w:rPr>
-        <w:t xml:space="preserve">the </w:t>
-      </w:r>
-      <w:proofErr w:type="spellStart"/>
-      <w:r>
-        <w:rPr>
-          <w:rFonts w:hint="eastAsia"/>
-          <w:color w:val="002060"/>
-          <w:sz w:val="16"/>
-          <w:szCs w:val="18"/>
-        </w:rPr>
-        <w:t>h</w:t>
-      </w:r>
-      <w:r>
-        <w:rPr>
-          <w:color w:val="002060"/>
-          <w:sz w:val="16"/>
-          <w:szCs w:val="18"/>
-        </w:rPr>
-        <w:t>armful_taxa</w:t>
-      </w:r>
-      <w:proofErr w:type="spellEnd"/>
-      <w:r>
-        <w:rPr>
-          <w:color w:val="002060"/>
-          <w:sz w:val="16"/>
-          <w:szCs w:val="18"/>
-        </w:rPr>
-        <w:t>,</w:t>
+        <w:t>armful_taxa,</w:t>
       </w:r>
     </w:p>
     <w:p>
@@ -1971,44 +1783,16 @@
           <w:sz w:val="16"/>
           <w:szCs w:val="18"/>
         </w:rPr>
-        <w:t xml:space="preserve">: The number of </w:t>
-      </w:r>
-      <w:proofErr w:type="gramStart"/>
+        <w:t xml:space="preserve">: The number of microbiome whose health sign is only beneficial among microbiome in </w:t>
+      </w:r>
       <w:r>
         <w:rPr>
           <w:color w:val="002060"/>
           <w:sz w:val="16"/>
           <w:szCs w:val="18"/>
         </w:rPr>
-        <w:t>microbiome</w:t>
-      </w:r>
-      <w:proofErr w:type="gramEnd"/>
-      <w:r>
-        <w:rPr>
-          <w:color w:val="002060"/>
-          <w:sz w:val="16"/>
-          <w:szCs w:val="18"/>
-        </w:rPr>
-        <w:t xml:space="preserve"> whose health sign is only beneficial among microbiome in </w:t>
-      </w:r>
-      <w:r>
-        <w:rPr>
-          <w:color w:val="002060"/>
-          <w:sz w:val="16"/>
-          <w:szCs w:val="18"/>
-        </w:rPr>
-        <w:t xml:space="preserve">the </w:t>
-      </w:r>
-      <w:proofErr w:type="spellStart"/>
-      <w:r>
-        <w:rPr>
-          <w:color w:val="002060"/>
-          <w:sz w:val="16"/>
-          <w:szCs w:val="18"/>
-        </w:rPr>
-        <w:t>beneficial_taxa</w:t>
-      </w:r>
-      <w:proofErr w:type="spellEnd"/>
+        <w:t>the beneficial_taxa</w:t>
+      </w:r>
     </w:p>
     <w:p>
       <w:pPr>
@@ -2244,9 +2028,6 @@
       <w:pPr>
         <w:pStyle w:val="a3"/>
         <w:ind w:leftChars="0" w:left="760"/>
-        <w:rPr>
-          <w:rFonts w:hint="eastAsia"/>
-        </w:rPr>
       </w:pPr>
       <m:oMathPara>
         <m:oMath>
@@ -2755,13 +2536,7 @@
         <w:rPr>
           <w:color w:val="002060"/>
         </w:rPr>
-        <w:t>healthy sample</w:t>
-      </w:r>
-      <w:r>
-        <w:rPr>
-          <w:color w:val="002060"/>
-        </w:rPr>
-        <w:t>s.</w:t>
+        <w:t>healthy samples.</w:t>
       </w:r>
     </w:p>
     <w:p>
@@ -2838,7 +2613,6 @@
         <w:autoSpaceDE/>
         <w:autoSpaceDN/>
         <w:rPr>
-          <w:rFonts w:hint="eastAsia"/>
           <w:color w:val="002060"/>
         </w:rPr>
       </w:pPr>
@@ -2897,19 +2671,9 @@
         </w:rPr>
         <w:t xml:space="preserve">MRS, </w:t>
       </w:r>
-      <w:proofErr w:type="spellStart"/>
-      <w:r>
-        <w:t>DysbiosisHarmful</w:t>
-      </w:r>
-      <w:proofErr w:type="spellEnd"/>
-      <w:r>
-        <w:t xml:space="preserve">, </w:t>
-      </w:r>
-      <w:proofErr w:type="spellStart"/>
-      <w:r>
-        <w:t>DysbiosisBeneficial</w:t>
-      </w:r>
-      <w:proofErr w:type="spellEnd"/>
+      <w:r>
+        <w:t>DysbiosisHarmful, DysbiosisBeneficial</w:t>
+      </w:r>
       <w:r>
         <w:rPr>
           <w:bCs/>
@@ -2949,24 +2713,13 @@
         <w:t xml:space="preserve">파일을 기준으로 </w:t>
       </w:r>
       <w:r>
-        <w:t xml:space="preserve">Percentile </w:t>
-      </w:r>
-      <w:proofErr w:type="gramStart"/>
-      <w:r>
-        <w:t xml:space="preserve">Rank </w:t>
-      </w:r>
-      <w:r>
-        <w:rPr>
-          <w:rFonts w:hint="eastAsia"/>
-        </w:rPr>
-        <w:t>를</w:t>
-      </w:r>
-      <w:proofErr w:type="gramEnd"/>
-      <w:r>
-        <w:rPr>
-          <w:rFonts w:hint="eastAsia"/>
-        </w:rPr>
-        <w:t xml:space="preserve"> 계산</w:t>
+        <w:t xml:space="preserve">Percentile Rank </w:t>
+      </w:r>
+      <w:r>
+        <w:rPr>
+          <w:rFonts w:hint="eastAsia"/>
+        </w:rPr>
+        <w:t>를 계산</w:t>
       </w:r>
     </w:p>
     <w:p>
@@ -2977,14 +2730,12 @@
           <w:bCs/>
         </w:rPr>
       </w:pPr>
-      <w:proofErr w:type="spellStart"/>
       <w:r>
         <w:rPr>
           <w:bCs/>
         </w:rPr>
         <w:t>scipy.stats.percentileofscore</w:t>
       </w:r>
-      <w:proofErr w:type="spellEnd"/>
       <w:r>
         <w:rPr>
           <w:rFonts w:hint="eastAsia"/>
@@ -3175,19 +2926,7 @@
             <w:rPr>
               <w:rFonts w:ascii="Cambria Math" w:hAnsi="Cambria Math"/>
             </w:rPr>
-            <m:t>DysbiosisHarmful</m:t>
-          </m:r>
-          <m:r>
-            <w:rPr>
-              <w:rFonts w:ascii="Cambria Math" w:hAnsi="Cambria Math"/>
-            </w:rPr>
-            <m:t>_</m:t>
-          </m:r>
-          <m:r>
-            <w:rPr>
-              <w:rFonts w:ascii="Cambria Math" w:hAnsi="Cambria Math"/>
-            </w:rPr>
-            <m:t>PR= POS</m:t>
+            <m:t>DysbiosisHarmful_PR= POS</m:t>
           </m:r>
           <m:d>
             <m:dPr>
@@ -3305,9 +3044,6 @@
       <w:pPr>
         <w:pStyle w:val="a3"/>
         <w:ind w:leftChars="0" w:left="760"/>
-        <w:rPr>
-          <w:rFonts w:hint="eastAsia"/>
-        </w:rPr>
       </w:pPr>
       <m:oMathPara>
         <m:oMath>
@@ -3777,13 +3513,7 @@
             <w:rPr>
               <w:rFonts w:ascii="Cambria Math" w:hAnsi="Cambria Math"/>
             </w:rPr>
-            <m:t>GMHS</m:t>
-          </m:r>
-          <m:r>
-            <w:rPr>
-              <w:rFonts w:ascii="Cambria Math" w:hAnsi="Cambria Math"/>
-            </w:rPr>
-            <m:t xml:space="preserve">= </m:t>
+            <m:t xml:space="preserve">GMHS= </m:t>
           </m:r>
           <m:f>
             <m:fPr>
@@ -4107,13 +3837,7 @@
                 <w:rPr>
                   <w:rFonts w:ascii="Cambria Math" w:hAnsi="Cambria Math"/>
                 </w:rPr>
-                <m:t>1</m:t>
-              </m:r>
-              <m:r>
-                <w:rPr>
-                  <w:rFonts w:ascii="Cambria Math" w:hAnsi="Cambria Math"/>
-                </w:rPr>
-                <m:t>.5</m:t>
+                <m:t>1.5</m:t>
               </m:r>
             </m:num>
             <m:den>
@@ -4141,13 +3865,7 @@
                 <w:rPr>
                   <w:rFonts w:ascii="Cambria Math" w:hAnsi="Cambria Math"/>
                 </w:rPr>
-                <m:t>100-</m:t>
-              </m:r>
-              <m:r>
-                <w:rPr>
-                  <w:rFonts w:ascii="Cambria Math" w:hAnsi="Cambria Math"/>
-                </w:rPr>
-                <m:t>POS</m:t>
+                <m:t>100-POS</m:t>
               </m:r>
               <m:d>
                 <m:dPr>
@@ -4564,7 +4282,6 @@
     <w:p>
       <w:pPr>
         <w:rPr>
-          <w:rFonts w:hint="eastAsia"/>
           <w:bCs/>
         </w:rPr>
       </w:pPr>
@@ -4602,7 +4319,33 @@
         <w:rPr>
           <w:rFonts w:hint="eastAsia"/>
         </w:rPr>
-        <w:t xml:space="preserve">각 질환 별 </w:t>
+        <w:t>각 질환 별</w:t>
+      </w:r>
+      <w:r>
+        <w:rPr>
+          <w:rFonts w:hint="eastAsia"/>
+        </w:rPr>
+        <w:t xml:space="preserve"> </w:t>
+      </w:r>
+      <m:oMath>
+        <m:r>
+          <w:rPr>
+            <w:rFonts w:ascii="Cambria Math" w:hAnsi="Cambria Math"/>
+          </w:rPr>
+          <m:t>GMHS</m:t>
+        </m:r>
+      </m:oMath>
+      <w:r>
+        <w:rPr>
+          <w:rFonts w:hint="eastAsia"/>
+        </w:rPr>
+        <w:t>,</w:t>
+      </w:r>
+      <w:r>
+        <w:rPr>
+          <w:rFonts w:hint="eastAsia"/>
+        </w:rPr>
+        <w:t xml:space="preserve"> </w:t>
       </w:r>
       <m:oMath>
         <m:r>
@@ -4664,33 +4407,31 @@
         </m:r>
       </m:oMath>
       <w:r>
-        <w:rPr>
-          <w:rFonts w:hint="eastAsia"/>
-        </w:rPr>
+        <w:t xml:space="preserve"> </w:t>
+      </w:r>
+      <w:r>
+        <w:rPr>
+          <w:rFonts w:hint="eastAsia"/>
+        </w:rPr>
+        <w:t xml:space="preserve">값을 기준으로 </w:t>
+      </w:r>
+      <w:r>
+        <w:t>[</w:t>
+      </w:r>
+      <w:r>
+        <w:t>9</w:t>
+      </w:r>
+      <w:r>
+        <w:t>5</w:t>
+      </w:r>
+      <w:r>
         <w:t>,</w:t>
       </w:r>
       <w:r>
-        <w:t xml:space="preserve"> </w:t>
-      </w:r>
-      <m:oMath>
-        <m:r>
-          <w:rPr>
-            <w:rFonts w:ascii="Cambria Math" w:hAnsi="Cambria Math"/>
-          </w:rPr>
-          <m:t>GMHS</m:t>
-        </m:r>
-      </m:oMath>
-      <w:r>
-        <w:t xml:space="preserve"> </w:t>
-      </w:r>
-      <w:r>
-        <w:rPr>
-          <w:rFonts w:hint="eastAsia"/>
-        </w:rPr>
-        <w:t xml:space="preserve">값을 기준으로 </w:t>
-      </w:r>
-      <w:r>
-        <w:t xml:space="preserve">(90,95]: </w:t>
+        <w:t>100</w:t>
+      </w:r>
+      <w:r>
+        <w:t xml:space="preserve">]: </w:t>
       </w:r>
       <w:r>
         <w:t>‘</w:t>
@@ -4705,7 +4446,19 @@
         <w:t>’</w:t>
       </w:r>
       <w:r>
-        <w:t>, (70,90]</w:t>
+        <w:t>, (</w:t>
+      </w:r>
+      <w:r>
+        <w:t>8</w:t>
+      </w:r>
+      <w:r>
+        <w:t>0,9</w:t>
+      </w:r>
+      <w:r>
+        <w:t>5</w:t>
+      </w:r>
+      <w:r>
+        <w:t>]</w:t>
       </w:r>
       <w:r>
         <w:t xml:space="preserve">: </w:t>
@@ -4723,7 +4476,13 @@
         <w:t>’</w:t>
       </w:r>
       <w:r>
-        <w:t>, (50,70]</w:t>
+        <w:t>, (50,</w:t>
+      </w:r>
+      <w:r>
+        <w:t>80</w:t>
+      </w:r>
+      <w:r>
+        <w:t>]</w:t>
       </w:r>
       <w:r>
         <w:t xml:space="preserve">: </w:t>
@@ -4741,7 +4500,13 @@
         <w:t>’</w:t>
       </w:r>
       <w:r>
-        <w:t>, (30,50]</w:t>
+        <w:t>, (</w:t>
+      </w:r>
+      <w:r>
+        <w:t>2</w:t>
+      </w:r>
+      <w:r>
+        <w:t>0,50]</w:t>
       </w:r>
       <w:r>
         <w:t xml:space="preserve">: </w:t>
@@ -4759,7 +4524,19 @@
         <w:t>’</w:t>
       </w:r>
       <w:r>
-        <w:t>, [5,30]</w:t>
+        <w:t>, [</w:t>
+      </w:r>
+      <w:r>
+        <w:t>0</w:t>
+      </w:r>
+      <w:r>
+        <w:t>,</w:t>
+      </w:r>
+      <w:r>
+        <w:t>2</w:t>
+      </w:r>
+      <w:r>
+        <w:t>0]</w:t>
       </w:r>
       <w:r>
         <w:t xml:space="preserve">: </w:t>
@@ -4800,9 +4577,6 @@
           <w:numId w:val="1"/>
         </w:numPr>
         <w:ind w:leftChars="0"/>
-        <w:rPr>
-          <w:rFonts w:hint="eastAsia"/>
-        </w:rPr>
       </w:pPr>
       <w:r>
         <w:rPr>
@@ -4819,8 +4593,25 @@
         </m:r>
       </m:oMath>
       <w:r>
+        <w:rPr>
+          <w:rFonts w:hint="eastAsia"/>
+        </w:rPr>
+        <w:t>,</w:t>
+      </w:r>
+      <w:r>
         <w:t xml:space="preserve"> </w:t>
       </w:r>
+      <m:oMath>
+        <m:r>
+          <w:rPr>
+            <w:rFonts w:ascii="Cambria Math" w:hAnsi="Cambria Math"/>
+          </w:rPr>
+          <m:t>MRS_PR</m:t>
+        </m:r>
+      </m:oMath>
+      <w:r>
+        <w:t xml:space="preserve"> </w:t>
+      </w:r>
       <w:r>
         <w:rPr>
           <w:rFonts w:hint="eastAsia"/>
@@ -4828,7 +4619,19 @@
         <w:t xml:space="preserve">값을 기준으로 </w:t>
       </w:r>
       <w:r>
-        <w:t>[5,30]</w:t>
+        <w:t>[</w:t>
+      </w:r>
+      <w:r>
+        <w:t>80</w:t>
+      </w:r>
+      <w:r>
+        <w:t>,</w:t>
+      </w:r>
+      <w:r>
+        <w:t>10</w:t>
+      </w:r>
+      <w:r>
+        <w:t>0]</w:t>
       </w:r>
       <w:r>
         <w:t xml:space="preserve">: </w:t>
@@ -4840,82 +4643,133 @@
         <w:rPr>
           <w:rFonts w:hint="eastAsia"/>
         </w:rPr>
+        <w:t>아주 나쁨</w:t>
+      </w:r>
+      <w:r>
+        <w:t>’</w:t>
+      </w:r>
+      <w:r>
+        <w:t>,</w:t>
+      </w:r>
+      <w:r>
+        <w:t xml:space="preserve"> </w:t>
+      </w:r>
+      <w:r>
+        <w:t>[5</w:t>
+      </w:r>
+      <w:r>
+        <w:t>0,</w:t>
+      </w:r>
+      <w:r>
+        <w:t>8</w:t>
+      </w:r>
+      <w:r>
+        <w:t>0</w:t>
+      </w:r>
+      <w:r>
+        <w:t>]</w:t>
+      </w:r>
+      <w:r>
+        <w:t xml:space="preserve">: </w:t>
+      </w:r>
+      <w:r>
+        <w:t>‘</w:t>
+      </w:r>
+      <w:r>
+        <w:rPr>
+          <w:rFonts w:hint="eastAsia"/>
+        </w:rPr>
+        <w:t>나쁨</w:t>
+      </w:r>
+      <w:r>
+        <w:t>’</w:t>
+      </w:r>
+      <w:r>
+        <w:t xml:space="preserve">, </w:t>
+      </w:r>
+      <w:r>
+        <w:t>[2</w:t>
+      </w:r>
+      <w:r>
+        <w:t>0,</w:t>
+      </w:r>
+      <w:r>
+        <w:t>5</w:t>
+      </w:r>
+      <w:r>
+        <w:t>0</w:t>
+      </w:r>
+      <w:r>
+        <w:t>]</w:t>
+      </w:r>
+      <w:r>
+        <w:t xml:space="preserve">: </w:t>
+      </w:r>
+      <w:r>
+        <w:t>‘</w:t>
+      </w:r>
+      <w:r>
+        <w:rPr>
+          <w:rFonts w:hint="eastAsia"/>
+        </w:rPr>
+        <w:t>주의</w:t>
+      </w:r>
+      <w:r>
+        <w:t>’</w:t>
+      </w:r>
+      <w:r>
+        <w:t xml:space="preserve">, </w:t>
+      </w:r>
+      <w:r>
+        <w:t>(</w:t>
+      </w:r>
+      <w:r>
+        <w:t>5</w:t>
+      </w:r>
+      <w:r>
+        <w:t>,</w:t>
+      </w:r>
+      <w:r>
+        <w:t>20)</w:t>
+      </w:r>
+      <w:r>
+        <w:t xml:space="preserve">: </w:t>
+      </w:r>
+      <w:r>
+        <w:t>‘</w:t>
+      </w:r>
+      <w:r>
+        <w:rPr>
+          <w:rFonts w:hint="eastAsia"/>
+        </w:rPr>
+        <w:t>보통</w:t>
+      </w:r>
+      <w:r>
+        <w:t>’</w:t>
+      </w:r>
+      <w:r>
+        <w:t xml:space="preserve">, </w:t>
+      </w:r>
+      <w:r>
+        <w:t>[</w:t>
+      </w:r>
+      <w:r>
+        <w:t>0,5</w:t>
+      </w:r>
+      <w:r>
+        <w:t>]</w:t>
+      </w:r>
+      <w:r>
+        <w:t xml:space="preserve">: </w:t>
+      </w:r>
+      <w:r>
+        <w:t>‘</w:t>
+      </w:r>
+      <w:r>
+        <w:rPr>
+          <w:rFonts w:hint="eastAsia"/>
+        </w:rPr>
         <w:t>좋음</w:t>
-      </w:r>
-      <w:r>
-        <w:t>’</w:t>
-      </w:r>
-      <w:r>
-        <w:t xml:space="preserve">, </w:t>
-      </w:r>
-      <w:r>
-        <w:t xml:space="preserve">(30,50]: </w:t>
-      </w:r>
-      <w:r>
-        <w:t>‘</w:t>
-      </w:r>
-      <w:r>
-        <w:rPr>
-          <w:rFonts w:hint="eastAsia"/>
-        </w:rPr>
-        <w:t>보통</w:t>
-      </w:r>
-      <w:r>
-        <w:t>’</w:t>
-      </w:r>
-      <w:r>
-        <w:t xml:space="preserve">, </w:t>
-      </w:r>
-      <w:r>
-        <w:t xml:space="preserve">(50,70]: </w:t>
-      </w:r>
-      <w:r>
-        <w:t xml:space="preserve"> </w:t>
-      </w:r>
-      <w:r>
-        <w:t>‘</w:t>
-      </w:r>
-      <w:r>
-        <w:rPr>
-          <w:rFonts w:hint="eastAsia"/>
-        </w:rPr>
-        <w:t>주의</w:t>
-      </w:r>
-      <w:r>
-        <w:t>’</w:t>
-      </w:r>
-      <w:r>
-        <w:t xml:space="preserve">, </w:t>
-      </w:r>
-      <w:r>
-        <w:t xml:space="preserve">(70,90]: </w:t>
-      </w:r>
-      <w:r>
-        <w:t>‘</w:t>
-      </w:r>
-      <w:r>
-        <w:rPr>
-          <w:rFonts w:hint="eastAsia"/>
-        </w:rPr>
-        <w:t>나쁨</w:t>
-      </w:r>
-      <w:r>
-        <w:t>’</w:t>
-      </w:r>
-      <w:r>
-        <w:t xml:space="preserve">, </w:t>
-      </w:r>
-      <w:r>
-        <w:t xml:space="preserve">(90,95]: </w:t>
-      </w:r>
-      <w:r>
-        <w:t>‘</w:t>
-      </w:r>
-      <w:r>
-        <w:rPr>
-          <w:rFonts w:hint="eastAsia"/>
-        </w:rPr>
-        <w:t>아주 나쁨</w:t>
       </w:r>
       <w:r>
         <w:t>’</w:t>
@@ -4943,7 +4797,6 @@
         <w:autoSpaceDE/>
         <w:autoSpaceDN/>
         <w:rPr>
-          <w:rFonts w:hint="eastAsia"/>
           <w:b/>
           <w:bCs/>
         </w:rPr>
@@ -4962,23 +4815,13 @@
           <w:bCs/>
         </w:rPr>
       </w:pPr>
-      <w:proofErr w:type="spellStart"/>
       <w:r>
         <w:rPr>
           <w:rFonts w:hint="eastAsia"/>
           <w:b/>
           <w:bCs/>
         </w:rPr>
-        <w:t>유익균</w:t>
-      </w:r>
-      <w:proofErr w:type="spellEnd"/>
-      <w:r>
-        <w:rPr>
-          <w:rFonts w:hint="eastAsia"/>
-          <w:b/>
-          <w:bCs/>
-        </w:rPr>
-        <w:t xml:space="preserve">/유해균 </w:t>
+        <w:t xml:space="preserve">유익균/유해균 </w:t>
       </w:r>
       <w:r>
         <w:rPr>
@@ -5019,9 +4862,6 @@
           <w:numId w:val="1"/>
         </w:numPr>
         <w:ind w:leftChars="0"/>
-        <w:rPr>
-          <w:rFonts w:hint="eastAsia"/>
-        </w:rPr>
       </w:pPr>
       <w:r>
         <w:t>/input/</w:t>
@@ -5032,19 +4872,11 @@
       <w:r>
         <w:t xml:space="preserve"> – </w:t>
       </w:r>
-      <w:proofErr w:type="spellStart"/>
-      <w:r>
-        <w:rPr>
-          <w:rFonts w:hint="eastAsia"/>
-        </w:rPr>
-        <w:t>유익균</w:t>
-      </w:r>
-      <w:proofErr w:type="spellEnd"/>
-      <w:r>
-        <w:rPr>
-          <w:rFonts w:hint="eastAsia"/>
-        </w:rPr>
-        <w:t>,</w:t>
+      <w:r>
+        <w:rPr>
+          <w:rFonts w:hint="eastAsia"/>
+        </w:rPr>
+        <w:t>유익균,</w:t>
       </w:r>
       <w:r>
         <w:t xml:space="preserve"> </w:t>
@@ -5053,13 +4885,7 @@
         <w:rPr>
           <w:rFonts w:hint="eastAsia"/>
         </w:rPr>
-        <w:t>유해균 리스트</w:t>
-      </w:r>
-      <w:r>
-        <w:rPr>
-          <w:rFonts w:hint="eastAsia"/>
-        </w:rPr>
-        <w:t xml:space="preserve">를 </w:t>
+        <w:t xml:space="preserve">유해균 리스트를 </w:t>
       </w:r>
       <w:r>
         <w:rPr>
@@ -5079,19 +4905,11 @@
         </w:rPr>
         <w:t xml:space="preserve"> </w:t>
       </w:r>
-      <w:proofErr w:type="spellStart"/>
-      <w:r>
-        <w:rPr>
-          <w:rFonts w:hint="eastAsia"/>
-        </w:rPr>
-        <w:t>유익균</w:t>
-      </w:r>
-      <w:proofErr w:type="spellEnd"/>
-      <w:r>
-        <w:rPr>
-          <w:rFonts w:hint="eastAsia"/>
-        </w:rPr>
-        <w:t>,</w:t>
+      <w:r>
+        <w:rPr>
+          <w:rFonts w:hint="eastAsia"/>
+        </w:rPr>
+        <w:t>유익균,</w:t>
       </w:r>
       <w:r>
         <w:t xml:space="preserve"> </w:t>
@@ -5123,13 +4941,7 @@
             <w:rPr>
               <w:rFonts w:ascii="Cambria Math" w:hAnsi="Cambria Math"/>
             </w:rPr>
-            <m:t>beneficial_abundance[%]</m:t>
-          </m:r>
-          <m:r>
-            <w:rPr>
-              <w:rFonts w:ascii="Cambria Math" w:hAnsi="Cambria Math"/>
-            </w:rPr>
-            <m:t>= 100</m:t>
+            <m:t>beneficial_abundance[%]= 100</m:t>
           </m:r>
           <m:nary>
             <m:naryPr>
@@ -5315,14 +5127,12 @@
         </w:rPr>
         <w:t xml:space="preserve">beneficial </w:t>
       </w:r>
-      <w:proofErr w:type="gramStart"/>
       <w:r>
         <w:rPr>
           <w:color w:val="002060"/>
         </w:rPr>
         <w:t>microbiome</w:t>
       </w:r>
-      <w:proofErr w:type="gramEnd"/>
     </w:p>
     <w:p>
       <w:pPr>
@@ -5344,13 +5154,7 @@
             <w:rPr>
               <w:rFonts w:ascii="Cambria Math" w:hAnsi="Cambria Math"/>
             </w:rPr>
-            <m:t>harmful_abundance[%]</m:t>
-          </m:r>
-          <m:r>
-            <w:rPr>
-              <w:rFonts w:ascii="Cambria Math" w:hAnsi="Cambria Math"/>
-            </w:rPr>
-            <m:t>= 100</m:t>
+            <m:t>harmful_abundance[%]= 100</m:t>
           </m:r>
           <m:nary>
             <m:naryPr>
@@ -5536,21 +5340,18 @@
         </w:rPr>
         <w:t xml:space="preserve">harmful </w:t>
       </w:r>
-      <w:proofErr w:type="gramStart"/>
       <w:r>
         <w:rPr>
           <w:color w:val="002060"/>
         </w:rPr>
         <w:t>microbiome</w:t>
       </w:r>
-      <w:proofErr w:type="gramEnd"/>
     </w:p>
     <w:p>
       <w:pPr>
         <w:ind w:left="760"/>
         <w:jc w:val="right"/>
         <w:rPr>
-          <w:rFonts w:hint="eastAsia"/>
           <w:color w:val="002060"/>
         </w:rPr>
       </w:pPr>
@@ -5577,21 +5378,7 @@
         <w:rPr>
           <w:rFonts w:hint="eastAsia"/>
         </w:rPr>
-        <w:t xml:space="preserve">데이터를 바탕으로 </w:t>
-      </w:r>
-      <w:proofErr w:type="spellStart"/>
-      <w:r>
-        <w:rPr>
-          <w:rFonts w:hint="eastAsia"/>
-        </w:rPr>
-        <w:t>유익균</w:t>
-      </w:r>
-      <w:proofErr w:type="spellEnd"/>
-      <w:r>
-        <w:rPr>
-          <w:rFonts w:hint="eastAsia"/>
-        </w:rPr>
-        <w:t>,</w:t>
+        <w:t>데이터를 바탕으로 유익균,</w:t>
       </w:r>
       <w:r>
         <w:t xml:space="preserve"> </w:t>
@@ -5621,11 +5408,9 @@
         </w:numPr>
         <w:ind w:leftChars="0"/>
       </w:pPr>
-      <w:proofErr w:type="spellStart"/>
       <w:r>
         <w:t>num_total_species</w:t>
       </w:r>
-      <w:proofErr w:type="spellEnd"/>
       <w:r>
         <w:t xml:space="preserve">: </w:t>
       </w:r>
@@ -5648,13 +5433,8 @@
         </w:numPr>
         <w:ind w:leftChars="0"/>
       </w:pPr>
-      <w:proofErr w:type="spellStart"/>
-      <w:r>
-        <w:t>harmful_mean_abundance</w:t>
-      </w:r>
-      <w:proofErr w:type="spellEnd"/>
-      <w:r>
-        <w:t>[%]</w:t>
+      <w:r>
+        <w:t>harmful_mean_abundance[%]</w:t>
       </w:r>
       <w:r>
         <w:t xml:space="preserve">: </w:t>
@@ -5691,20 +5471,9 @@
           <w:numId w:val="4"/>
         </w:numPr>
         <w:ind w:leftChars="0"/>
-        <w:rPr>
-          <w:rFonts w:hint="eastAsia"/>
-        </w:rPr>
-      </w:pPr>
-      <w:proofErr w:type="spellStart"/>
-      <w:r>
-        <w:t>beneficial_mean_abundance</w:t>
-      </w:r>
-      <w:proofErr w:type="spellEnd"/>
-      <w:r>
-        <w:t xml:space="preserve"> </w:t>
-      </w:r>
-      <w:r>
-        <w:t>[%]</w:t>
+      </w:pPr>
+      <w:r>
+        <w:t>beneficial_mean_abundance [%]</w:t>
       </w:r>
       <w:r>
         <w:t xml:space="preserve">: </w:t>
@@ -5723,13 +5492,7 @@
           <w:rPr>
             <w:rFonts w:ascii="Cambria Math" w:hAnsi="Cambria Math"/>
           </w:rPr>
-          <m:t>beneficial</m:t>
-        </m:r>
-        <m:r>
-          <w:rPr>
-            <w:rFonts w:ascii="Cambria Math" w:hAnsi="Cambria Math"/>
-          </w:rPr>
-          <m:t>_abundance[%]</m:t>
+          <m:t>beneficial_abundance[%]</m:t>
         </m:r>
       </m:oMath>
       <w:r>
@@ -5759,15 +5522,7 @@
           <w:bCs/>
         </w:rPr>
         <w:lastRenderedPageBreak/>
-        <w:t xml:space="preserve">유해균 </w:t>
-      </w:r>
-      <w:r>
-        <w:rPr>
-          <w:rFonts w:hint="eastAsia"/>
-          <w:b/>
-          <w:bCs/>
-        </w:rPr>
-        <w:t xml:space="preserve">개별 </w:t>
+        <w:t xml:space="preserve">유해균 개별 </w:t>
       </w:r>
       <w:r>
         <w:rPr>
@@ -5816,19 +5571,7 @@
         <w:rPr>
           <w:rFonts w:hint="eastAsia"/>
         </w:rPr>
-        <w:t xml:space="preserve">개별 </w:t>
-      </w:r>
-      <w:r>
-        <w:rPr>
-          <w:rFonts w:hint="eastAsia"/>
-        </w:rPr>
-        <w:t>유해균</w:t>
-      </w:r>
-      <w:r>
-        <w:rPr>
-          <w:rFonts w:hint="eastAsia"/>
-        </w:rPr>
-        <w:t xml:space="preserve">의 </w:t>
+        <w:t xml:space="preserve">개별 유해균의 </w:t>
       </w:r>
       <w:r>
         <w:t xml:space="preserve">abundance </w:t>
@@ -5871,13 +5614,7 @@
         <w:rPr>
           <w:rFonts w:hint="eastAsia"/>
         </w:rPr>
-        <w:t xml:space="preserve">개 </w:t>
-      </w:r>
-      <w:r>
-        <w:rPr>
-          <w:rFonts w:hint="eastAsia"/>
-        </w:rPr>
-        <w:t>샘플의</w:t>
+        <w:t>개 샘플의</w:t>
       </w:r>
       <w:r>
         <w:t xml:space="preserve"> </w:t>
@@ -5886,19 +5623,7 @@
         <w:rPr>
           <w:rFonts w:hint="eastAsia"/>
         </w:rPr>
-        <w:t>개별 유해균</w:t>
-      </w:r>
-      <w:r>
-        <w:rPr>
-          <w:rFonts w:hint="eastAsia"/>
-        </w:rPr>
-        <w:t>에 대한 평균</w:t>
-      </w:r>
-      <w:r>
-        <w:rPr>
-          <w:rFonts w:hint="eastAsia"/>
-        </w:rPr>
-        <w:t xml:space="preserve"> </w:t>
+        <w:t xml:space="preserve">개별 유해균에 대한 평균 </w:t>
       </w:r>
       <w:r>
         <w:t xml:space="preserve">abundance </w:t>
@@ -5944,16 +5669,11 @@
         </w:numPr>
         <w:ind w:leftChars="0"/>
       </w:pPr>
-      <w:proofErr w:type="gramStart"/>
       <w:r>
         <w:t>EGgutPro_harmful.csv</w:t>
       </w:r>
       <w:r>
-        <w:t xml:space="preserve"> :</w:t>
-      </w:r>
-      <w:proofErr w:type="gramEnd"/>
-      <w:r>
-        <w:t xml:space="preserve"> </w:t>
+        <w:t xml:space="preserve"> : </w:t>
       </w:r>
       <w:r>
         <w:rPr>
@@ -5990,9 +5710,6 @@
       <w:pPr>
         <w:pStyle w:val="a3"/>
         <w:ind w:leftChars="0" w:left="1200"/>
-        <w:rPr>
-          <w:rFonts w:hint="eastAsia"/>
-        </w:rPr>
       </w:pPr>
     </w:p>
     <w:p>
@@ -6008,31 +5725,13 @@
           <w:bCs/>
         </w:rPr>
       </w:pPr>
-      <w:proofErr w:type="spellStart"/>
       <w:r>
         <w:rPr>
           <w:rFonts w:hint="eastAsia"/>
           <w:b/>
           <w:bCs/>
         </w:rPr>
-        <w:t>유익균</w:t>
-      </w:r>
-      <w:proofErr w:type="spellEnd"/>
-      <w:r>
-        <w:rPr>
-          <w:rFonts w:hint="eastAsia"/>
-          <w:b/>
-          <w:bCs/>
-        </w:rPr>
-        <w:t xml:space="preserve"> </w:t>
-      </w:r>
-      <w:r>
-        <w:rPr>
-          <w:rFonts w:hint="eastAsia"/>
-          <w:b/>
-          <w:bCs/>
-        </w:rPr>
-        <w:t xml:space="preserve">개별 </w:t>
+        <w:t xml:space="preserve">유익균 개별 </w:t>
       </w:r>
       <w:r>
         <w:rPr>
@@ -6068,7 +5767,6 @@
       <w:r>
         <w:t xml:space="preserve"> – </w:t>
       </w:r>
-      <w:proofErr w:type="spellStart"/>
       <w:r>
         <w:rPr>
           <w:rFonts w:hint="eastAsia"/>
@@ -6081,7 +5779,6 @@
         </w:rPr>
         <w:t>익균</w:t>
       </w:r>
-      <w:proofErr w:type="spellEnd"/>
       <w:r>
         <w:rPr>
           <w:rFonts w:hint="eastAsia"/>
@@ -6137,19 +5834,11 @@
       <w:r>
         <w:t xml:space="preserve"> – </w:t>
       </w:r>
-      <w:proofErr w:type="spellStart"/>
-      <w:r>
-        <w:rPr>
-          <w:rFonts w:hint="eastAsia"/>
-        </w:rPr>
-        <w:t>유익균</w:t>
-      </w:r>
-      <w:proofErr w:type="spellEnd"/>
-      <w:r>
-        <w:rPr>
-          <w:rFonts w:hint="eastAsia"/>
-        </w:rPr>
-        <w:t xml:space="preserve"> </w:t>
+      <w:r>
+        <w:rPr>
+          <w:rFonts w:hint="eastAsia"/>
+        </w:rPr>
+        <w:t xml:space="preserve">유익균 </w:t>
       </w:r>
       <w:r>
         <w:rPr>
@@ -6206,19 +5895,11 @@
         </w:numPr>
         <w:ind w:leftChars="0"/>
       </w:pPr>
-      <w:proofErr w:type="spellStart"/>
-      <w:r>
-        <w:rPr>
-          <w:rFonts w:hint="eastAsia"/>
-        </w:rPr>
-        <w:t>유익균</w:t>
-      </w:r>
-      <w:proofErr w:type="spellEnd"/>
-      <w:r>
-        <w:rPr>
-          <w:rFonts w:hint="eastAsia"/>
-        </w:rPr>
-        <w:t xml:space="preserve"> </w:t>
+      <w:r>
+        <w:rPr>
+          <w:rFonts w:hint="eastAsia"/>
+        </w:rPr>
+        <w:t xml:space="preserve">유익균 </w:t>
       </w:r>
       <w:r>
         <w:rPr>
@@ -6255,36 +5936,13 @@
         <w:rPr>
           <w:rFonts w:hint="eastAsia"/>
         </w:rPr>
-        <w:t xml:space="preserve">모든 </w:t>
-      </w:r>
-      <w:proofErr w:type="spellStart"/>
-      <w:r>
-        <w:rPr>
-          <w:rFonts w:hint="eastAsia"/>
-        </w:rPr>
-        <w:t>유익균</w:t>
-      </w:r>
-      <w:proofErr w:type="spellEnd"/>
-      <w:r>
-        <w:rPr>
-          <w:rFonts w:hint="eastAsia"/>
-        </w:rPr>
-        <w:t xml:space="preserve"> </w:t>
-      </w:r>
-      <w:r>
-        <w:rPr>
-          <w:rFonts w:hint="eastAsia"/>
-        </w:rPr>
-        <w:t>리스트 표시</w:t>
+        <w:t>모든 유익균 리스트 표시</w:t>
       </w:r>
     </w:p>
     <w:p>
       <w:pPr>
         <w:pStyle w:val="a3"/>
         <w:ind w:leftChars="0" w:left="1200"/>
-        <w:rPr>
-          <w:rFonts w:hint="eastAsia"/>
-        </w:rPr>
       </w:pPr>
     </w:p>
     <w:p>
@@ -6300,54 +5958,36 @@
           <w:bCs/>
         </w:rPr>
       </w:pPr>
-      <w:proofErr w:type="spellStart"/>
       <w:r>
         <w:rPr>
           <w:rFonts w:hint="eastAsia"/>
           <w:b/>
           <w:bCs/>
         </w:rPr>
-        <w:t>프로바이오</w:t>
-      </w:r>
-      <w:proofErr w:type="spellEnd"/>
+        <w:t xml:space="preserve">프로바이오 </w:t>
+      </w:r>
       <w:r>
         <w:rPr>
           <w:rFonts w:hint="eastAsia"/>
           <w:b/>
           <w:bCs/>
         </w:rPr>
-        <w:t xml:space="preserve"> </w:t>
-      </w:r>
-      <w:r>
-        <w:rPr>
-          <w:rFonts w:hint="eastAsia"/>
+        <w:t>t</w:t>
+      </w:r>
+      <w:r>
+        <w:rPr>
           <w:b/>
           <w:bCs/>
         </w:rPr>
-        <w:t>t</w:t>
-      </w:r>
-      <w:r>
-        <w:rPr>
+        <w:t xml:space="preserve">otal </w:t>
+      </w:r>
+      <w:r>
+        <w:rPr>
+          <w:rFonts w:hint="eastAsia"/>
           <w:b/>
           <w:bCs/>
         </w:rPr>
-        <w:t xml:space="preserve">otal </w:t>
-      </w:r>
-      <w:r>
-        <w:rPr>
-          <w:rFonts w:hint="eastAsia"/>
-          <w:b/>
-          <w:bCs/>
-        </w:rPr>
-        <w:t xml:space="preserve">및 </w:t>
-      </w:r>
-      <w:r>
-        <w:rPr>
-          <w:rFonts w:hint="eastAsia"/>
-          <w:b/>
-          <w:bCs/>
-        </w:rPr>
-        <w:t xml:space="preserve">개별 </w:t>
+        <w:t xml:space="preserve">및 개별 </w:t>
       </w:r>
       <w:r>
         <w:rPr>
@@ -6373,9 +6013,6 @@
           <w:numId w:val="1"/>
         </w:numPr>
         <w:ind w:leftChars="0"/>
-        <w:rPr>
-          <w:rFonts w:hint="eastAsia"/>
-        </w:rPr>
       </w:pPr>
       <w:r>
         <w:t>/input/</w:t>
@@ -6386,31 +6023,11 @@
       <w:r>
         <w:t xml:space="preserve"> – </w:t>
       </w:r>
-      <w:proofErr w:type="spellStart"/>
-      <w:r>
-        <w:rPr>
-          <w:rFonts w:hint="eastAsia"/>
-        </w:rPr>
-        <w:t>프로바이오</w:t>
-      </w:r>
-      <w:proofErr w:type="spellEnd"/>
-      <w:r>
-        <w:rPr>
-          <w:rFonts w:hint="eastAsia"/>
-        </w:rPr>
-        <w:t xml:space="preserve"> 리스트</w:t>
-      </w:r>
-      <w:r>
-        <w:rPr>
-          <w:rFonts w:hint="eastAsia"/>
-        </w:rPr>
-        <w:t xml:space="preserve">를 기준으로 </w:t>
-      </w:r>
-      <w:r>
-        <w:rPr>
-          <w:rFonts w:hint="eastAsia"/>
-        </w:rPr>
-        <w:t>샘플의</w:t>
+      <w:r>
+        <w:rPr>
+          <w:rFonts w:hint="eastAsia"/>
+        </w:rPr>
+        <w:t>프로바이오 리스트를 기준으로 샘플의</w:t>
       </w:r>
       <w:r>
         <w:t xml:space="preserve"> </w:t>
@@ -6427,19 +6044,11 @@
       <w:r>
         <w:t xml:space="preserve"> </w:t>
       </w:r>
-      <w:proofErr w:type="spellStart"/>
-      <w:r>
-        <w:rPr>
-          <w:rFonts w:hint="eastAsia"/>
-        </w:rPr>
-        <w:t>프로바이오</w:t>
-      </w:r>
-      <w:proofErr w:type="spellEnd"/>
-      <w:r>
-        <w:rPr>
-          <w:rFonts w:hint="eastAsia"/>
-        </w:rPr>
-        <w:t xml:space="preserve"> </w:t>
+      <w:r>
+        <w:rPr>
+          <w:rFonts w:hint="eastAsia"/>
+        </w:rPr>
+        <w:t xml:space="preserve">프로바이오 </w:t>
       </w:r>
       <w:r>
         <w:t xml:space="preserve">abundance </w:t>
@@ -6462,19 +6071,7 @@
             <w:rPr>
               <w:rFonts w:ascii="Cambria Math" w:hAnsi="Cambria Math"/>
             </w:rPr>
-            <m:t>probio_abundance</m:t>
-          </m:r>
-          <m:r>
-            <w:rPr>
-              <w:rFonts w:ascii="Cambria Math" w:hAnsi="Cambria Math"/>
-            </w:rPr>
-            <m:t>[%]</m:t>
-          </m:r>
-          <m:r>
-            <w:rPr>
-              <w:rFonts w:ascii="Cambria Math" w:hAnsi="Cambria Math"/>
-            </w:rPr>
-            <m:t>= 100</m:t>
+            <m:t>probio_abundance[%]= 100</m:t>
           </m:r>
           <m:nary>
             <m:naryPr>
@@ -6492,13 +6089,7 @@
                 <w:rPr>
                   <w:rFonts w:ascii="Cambria Math" w:hAnsi="Cambria Math"/>
                 </w:rPr>
-                <m:t>k</m:t>
-              </m:r>
-              <m:r>
-                <w:rPr>
-                  <w:rFonts w:ascii="Cambria Math" w:hAnsi="Cambria Math"/>
-                </w:rPr>
-                <m:t>=1</m:t>
+                <m:t>k=1</m:t>
               </m:r>
             </m:sub>
             <m:sup>
@@ -6532,19 +6123,7 @@
                     <w:rPr>
                       <w:rFonts w:ascii="Cambria Math" w:hAnsi="Cambria Math"/>
                     </w:rPr>
-                    <m:t>probio</m:t>
-                  </m:r>
-                  <m:r>
-                    <w:rPr>
-                      <w:rFonts w:ascii="Cambria Math" w:hAnsi="Cambria Math"/>
-                    </w:rPr>
-                    <m:t>,</m:t>
-                  </m:r>
-                  <m:r>
-                    <w:rPr>
-                      <w:rFonts w:ascii="Cambria Math" w:hAnsi="Cambria Math"/>
-                    </w:rPr>
-                    <m:t>k</m:t>
+                    <m:t>probio,k</m:t>
                   </m:r>
                 </m:sub>
               </m:sSub>
@@ -6566,13 +6145,7 @@
           <w:rPr>
             <w:rFonts w:ascii="Cambria Math" w:hAnsi="Cambria Math"/>
           </w:rPr>
-          <m:t>probio</m:t>
-        </m:r>
-        <m:r>
-          <w:rPr>
-            <w:rFonts w:ascii="Cambria Math" w:hAnsi="Cambria Math"/>
-          </w:rPr>
-          <m:t>_abundance[%]</m:t>
+          <m:t>probio_abundance[%]</m:t>
         </m:r>
       </m:oMath>
       <w:r>
@@ -6587,7 +6160,6 @@
         </w:rPr>
         <w:t xml:space="preserve">Total </w:t>
       </w:r>
-      <w:proofErr w:type="spellStart"/>
       <w:r>
         <w:rPr>
           <w:color w:val="002060"/>
@@ -6598,20 +6170,7 @@
         <w:rPr>
           <w:color w:val="002060"/>
         </w:rPr>
-        <w:t>robio</w:t>
-      </w:r>
-      <w:proofErr w:type="spellEnd"/>
-      <w:r>
-        <w:rPr>
-          <w:color w:val="002060"/>
-        </w:rPr>
-        <w:t xml:space="preserve"> </w:t>
-      </w:r>
-      <w:r>
-        <w:rPr>
-          <w:color w:val="002060"/>
-        </w:rPr>
-        <w:t>ratio</w:t>
+        <w:t>robio ratio</w:t>
       </w:r>
     </w:p>
     <w:p>
@@ -6705,22 +6264,14 @@
         </w:rPr>
         <w:t xml:space="preserve">The number of </w:t>
       </w:r>
-      <w:proofErr w:type="spellStart"/>
       <w:r>
         <w:rPr>
           <w:color w:val="002060"/>
         </w:rPr>
         <w:t>probio</w:t>
       </w:r>
-      <w:proofErr w:type="spellEnd"/>
-    </w:p>
-    <w:p>
-      <w:pPr>
-        <w:rPr>
-          <w:rFonts w:hint="eastAsia"/>
-        </w:rPr>
-      </w:pPr>
-    </w:p>
+    </w:p>
+    <w:p/>
     <w:p>
       <w:pPr>
         <w:pStyle w:val="a3"/>
@@ -6730,11 +6281,9 @@
         </w:numPr>
         <w:ind w:leftChars="0"/>
       </w:pPr>
-      <w:proofErr w:type="spellStart"/>
       <w:r>
         <w:t>probio_abundance_mean</w:t>
       </w:r>
-      <w:proofErr w:type="spellEnd"/>
       <w:r>
         <w:t>[%]</w:t>
       </w:r>
@@ -6758,13 +6307,7 @@
           <w:rPr>
             <w:rFonts w:ascii="Cambria Math" w:hAnsi="Cambria Math"/>
           </w:rPr>
-          <m:t>probio</m:t>
-        </m:r>
-        <m:r>
-          <w:rPr>
-            <w:rFonts w:ascii="Cambria Math" w:hAnsi="Cambria Math"/>
-          </w:rPr>
-          <m:t>_abundance[%]</m:t>
+          <m:t>probio_abundance[%]</m:t>
         </m:r>
       </m:oMath>
       <w:r>
@@ -6783,21 +6326,11 @@
         </w:numPr>
         <w:ind w:leftChars="0"/>
       </w:pPr>
-      <w:proofErr w:type="spellStart"/>
-      <w:r>
-        <w:t>observed_</w:t>
-      </w:r>
-      <w:proofErr w:type="gramStart"/>
-      <w:r>
-        <w:t>mean</w:t>
-      </w:r>
-      <w:proofErr w:type="spellEnd"/>
-      <w:r>
-        <w:t xml:space="preserve"> :</w:t>
-      </w:r>
-      <w:proofErr w:type="gramEnd"/>
-      <w:r>
-        <w:t xml:space="preserve"> </w:t>
+      <w:r>
+        <w:t>observed_mean</w:t>
+      </w:r>
+      <w:r>
+        <w:t xml:space="preserve"> : </w:t>
       </w:r>
       <w:r>
         <w:t>1144 개 샘플</w:t>
@@ -6808,11 +6341,9 @@
         </w:rPr>
         <w:t xml:space="preserve">의 </w:t>
       </w:r>
-      <w:proofErr w:type="spellStart"/>
       <w:r>
         <w:t>num_total_species</w:t>
       </w:r>
-      <w:proofErr w:type="spellEnd"/>
       <w:r>
         <w:t xml:space="preserve"> </w:t>
       </w:r>
@@ -6831,9 +6362,6 @@
           <w:numId w:val="1"/>
         </w:numPr>
         <w:ind w:leftChars="0"/>
-        <w:rPr>
-          <w:rFonts w:hint="eastAsia"/>
-        </w:rPr>
       </w:pPr>
       <w:r>
         <w:lastRenderedPageBreak/>
@@ -6845,19 +6373,11 @@
       <w:r>
         <w:t xml:space="preserve"> – </w:t>
       </w:r>
-      <w:proofErr w:type="spellStart"/>
-      <w:r>
-        <w:rPr>
-          <w:rFonts w:hint="eastAsia"/>
-        </w:rPr>
-        <w:t>프로바이오</w:t>
-      </w:r>
-      <w:proofErr w:type="spellEnd"/>
-      <w:r>
-        <w:rPr>
-          <w:rFonts w:hint="eastAsia"/>
-        </w:rPr>
-        <w:t xml:space="preserve"> 리스트를 기준으로 샘플의</w:t>
+      <w:r>
+        <w:rPr>
+          <w:rFonts w:hint="eastAsia"/>
+        </w:rPr>
+        <w:t>프로바이오 리스트를 기준으로 샘플의</w:t>
       </w:r>
       <w:r>
         <w:t xml:space="preserve"> </w:t>
@@ -6871,19 +6391,11 @@
       <w:r>
         <w:t xml:space="preserve"> </w:t>
       </w:r>
-      <w:proofErr w:type="spellStart"/>
-      <w:r>
-        <w:rPr>
-          <w:rFonts w:hint="eastAsia"/>
-        </w:rPr>
-        <w:t>프로바이오</w:t>
-      </w:r>
-      <w:proofErr w:type="spellEnd"/>
-      <w:r>
-        <w:rPr>
-          <w:rFonts w:hint="eastAsia"/>
-        </w:rPr>
-        <w:t xml:space="preserve"> </w:t>
+      <w:r>
+        <w:rPr>
+          <w:rFonts w:hint="eastAsia"/>
+        </w:rPr>
+        <w:t xml:space="preserve">프로바이오 </w:t>
       </w:r>
       <w:r>
         <w:t xml:space="preserve">abundance </w:t>
@@ -6910,11 +6422,9 @@
         </w:rPr>
         <w:t xml:space="preserve">샘플의 </w:t>
       </w:r>
-      <w:proofErr w:type="spellStart"/>
       <w:r>
         <w:t>probio</w:t>
       </w:r>
-      <w:proofErr w:type="spellEnd"/>
       <w:r>
         <w:rPr>
           <w:rFonts w:hint="eastAsia"/>
@@ -6950,30 +6460,10 @@
         <w:rPr>
           <w:rFonts w:hint="eastAsia"/>
         </w:rPr>
-        <w:t xml:space="preserve">모든 </w:t>
-      </w:r>
-      <w:proofErr w:type="spellStart"/>
-      <w:r>
-        <w:rPr>
-          <w:rFonts w:hint="eastAsia"/>
-        </w:rPr>
-        <w:t>프로바이오</w:t>
-      </w:r>
-      <w:proofErr w:type="spellEnd"/>
-      <w:r>
-        <w:rPr>
-          <w:rFonts w:hint="eastAsia"/>
-        </w:rPr>
-        <w:t xml:space="preserve"> 리스트 표시</w:t>
-      </w:r>
-    </w:p>
-    <w:p>
-      <w:pPr>
-        <w:rPr>
-          <w:rFonts w:hint="eastAsia"/>
-        </w:rPr>
-      </w:pPr>
-    </w:p>
+        <w:t>모든 프로바이오 리스트 표시</w:t>
+      </w:r>
+    </w:p>
+    <w:p/>
     <w:sectPr>
       <w:pgSz w:w="11906" w:h="16838"/>
       <w:pgMar w:top="1701" w:right="1440" w:bottom="1440" w:left="1440" w:header="851" w:footer="992" w:gutter="0"/>

</xml_diff>

<commit_message>
Update the algorithm file
</commit_message>
<xml_diff>
--- a/eggutpro_algorithm.docx
+++ b/eggutpro_algorithm.docx
@@ -11,6 +11,7 @@
           <w:szCs w:val="24"/>
         </w:rPr>
       </w:pPr>
+      <w:proofErr w:type="spellStart"/>
       <w:r>
         <w:rPr>
           <w:rFonts w:hint="eastAsia"/>
@@ -36,6 +37,7 @@
         </w:rPr>
         <w:t>GutPro</w:t>
       </w:r>
+      <w:proofErr w:type="spellEnd"/>
       <w:r>
         <w:rPr>
           <w:b/>
@@ -90,6 +92,7 @@
       <w:r>
         <w:t>-</w:t>
       </w:r>
+      <w:proofErr w:type="spellStart"/>
       <w:r>
         <w:rPr>
           <w:rFonts w:hint="eastAsia"/>
@@ -102,6 +105,7 @@
       <w:r>
         <w:t>GutPro</w:t>
       </w:r>
+      <w:proofErr w:type="spellEnd"/>
       <w:r>
         <w:t xml:space="preserve"> NGS</w:t>
       </w:r>
@@ -111,8 +115,13 @@
         </w:rPr>
         <w:t xml:space="preserve"> </w:t>
       </w:r>
-      <w:r>
-        <w:t xml:space="preserve">MIrROR </w:t>
+      <w:proofErr w:type="spellStart"/>
+      <w:r>
+        <w:t>MIrROR</w:t>
+      </w:r>
+      <w:proofErr w:type="spellEnd"/>
+      <w:r>
+        <w:t xml:space="preserve"> </w:t>
       </w:r>
       <w:r>
         <w:rPr>
@@ -181,12 +190,21 @@
           <w:b/>
         </w:rPr>
       </w:pPr>
-      <w:r>
-        <w:rPr>
-          <w:rFonts w:hint="eastAsia"/>
-          <w:b/>
-        </w:rPr>
-        <w:t>Basecalling/Read correction</w:t>
+      <w:proofErr w:type="spellStart"/>
+      <w:r>
+        <w:rPr>
+          <w:rFonts w:hint="eastAsia"/>
+          <w:b/>
+        </w:rPr>
+        <w:t>Basecalling</w:t>
+      </w:r>
+      <w:proofErr w:type="spellEnd"/>
+      <w:r>
+        <w:rPr>
+          <w:rFonts w:hint="eastAsia"/>
+          <w:b/>
+        </w:rPr>
+        <w:t>/Read correction</w:t>
       </w:r>
     </w:p>
     <w:p>
@@ -220,11 +238,19 @@
           <w:b/>
         </w:rPr>
       </w:pPr>
-      <w:r>
-        <w:rPr>
-          <w:b/>
-        </w:rPr>
-        <w:t>MIrROR process</w:t>
+      <w:proofErr w:type="spellStart"/>
+      <w:r>
+        <w:rPr>
+          <w:b/>
+        </w:rPr>
+        <w:t>MIrROR</w:t>
+      </w:r>
+      <w:proofErr w:type="spellEnd"/>
+      <w:r>
+        <w:rPr>
+          <w:b/>
+        </w:rPr>
+        <w:t xml:space="preserve"> process</w:t>
       </w:r>
     </w:p>
     <w:p>
@@ -269,7 +295,15 @@
         <w:ind w:leftChars="0"/>
       </w:pPr>
       <w:r>
-        <w:t xml:space="preserve">Output = Mapping output file(paf </w:t>
+        <w:t>Output = Mapping output file(</w:t>
+      </w:r>
+      <w:proofErr w:type="spellStart"/>
+      <w:r>
+        <w:t>paf</w:t>
+      </w:r>
+      <w:proofErr w:type="spellEnd"/>
+      <w:r>
+        <w:t xml:space="preserve"> </w:t>
       </w:r>
       <w:r>
         <w:rPr>
@@ -287,7 +321,23 @@
         <w:t>t</w:t>
       </w:r>
       <w:r>
-        <w:t xml:space="preserve">xt, .std, mpa </w:t>
+        <w:t>xt</w:t>
+      </w:r>
+      <w:proofErr w:type="gramStart"/>
+      <w:r>
+        <w:t>, .std</w:t>
+      </w:r>
+      <w:proofErr w:type="gramEnd"/>
+      <w:r>
+        <w:t xml:space="preserve">, </w:t>
+      </w:r>
+      <w:proofErr w:type="spellStart"/>
+      <w:r>
+        <w:t>mpa</w:t>
+      </w:r>
+      <w:proofErr w:type="spellEnd"/>
+      <w:r>
+        <w:t xml:space="preserve"> </w:t>
       </w:r>
       <w:r>
         <w:rPr>
@@ -525,11 +575,19 @@
       <w:r>
         <w:t xml:space="preserve">– </w:t>
       </w:r>
-      <w:r>
-        <w:rPr>
-          <w:rFonts w:hint="eastAsia"/>
-        </w:rPr>
-        <w:t>유익균,</w:t>
+      <w:proofErr w:type="spellStart"/>
+      <w:r>
+        <w:rPr>
+          <w:rFonts w:hint="eastAsia"/>
+        </w:rPr>
+        <w:t>유익균</w:t>
+      </w:r>
+      <w:proofErr w:type="spellEnd"/>
+      <w:r>
+        <w:rPr>
+          <w:rFonts w:hint="eastAsia"/>
+        </w:rPr>
+        <w:t>,</w:t>
       </w:r>
       <w:r>
         <w:t xml:space="preserve"> </w:t>
@@ -543,11 +601,19 @@
       <w:r>
         <w:t xml:space="preserve"> </w:t>
       </w:r>
-      <w:r>
-        <w:rPr>
-          <w:rFonts w:hint="eastAsia"/>
-        </w:rPr>
-        <w:t>프로바이오 리스트,</w:t>
+      <w:proofErr w:type="spellStart"/>
+      <w:r>
+        <w:rPr>
+          <w:rFonts w:hint="eastAsia"/>
+        </w:rPr>
+        <w:t>프로바이오</w:t>
+      </w:r>
+      <w:proofErr w:type="spellEnd"/>
+      <w:r>
+        <w:rPr>
+          <w:rFonts w:hint="eastAsia"/>
+        </w:rPr>
+        <w:t xml:space="preserve"> 리스트,</w:t>
       </w:r>
       <w:r>
         <w:t xml:space="preserve"> </w:t>
@@ -614,6 +680,12 @@
         <w:rPr>
           <w:rFonts w:hint="eastAsia"/>
         </w:rPr>
+        <w:t>들</w:t>
+      </w:r>
+      <w:r>
+        <w:rPr>
+          <w:rFonts w:hint="eastAsia"/>
+        </w:rPr>
         <w:t xml:space="preserve">의 </w:t>
       </w:r>
       <w:r>
@@ -738,8 +810,29 @@
         </w:rPr>
         <w:t xml:space="preserve"> </w:t>
       </w:r>
-      <w:r>
-        <w:t xml:space="preserve">DysbiosisHarmful, DysbiosisBeneficial, HealthyDistance </w:t>
+      <w:proofErr w:type="spellStart"/>
+      <w:r>
+        <w:t>DysbiosisHarmful</w:t>
+      </w:r>
+      <w:proofErr w:type="spellEnd"/>
+      <w:r>
+        <w:t xml:space="preserve">, </w:t>
+      </w:r>
+      <w:proofErr w:type="spellStart"/>
+      <w:r>
+        <w:t>DysbiosisBeneficial</w:t>
+      </w:r>
+      <w:proofErr w:type="spellEnd"/>
+      <w:r>
+        <w:t xml:space="preserve">, </w:t>
+      </w:r>
+      <w:proofErr w:type="spellStart"/>
+      <w:r>
+        <w:t>HealthyDistance</w:t>
+      </w:r>
+      <w:proofErr w:type="spellEnd"/>
+      <w:r>
+        <w:t xml:space="preserve"> </w:t>
       </w:r>
       <w:r>
         <w:rPr>
@@ -793,20 +886,32 @@
         </w:rPr>
         <w:t xml:space="preserve"> </w:t>
       </w:r>
+      <w:proofErr w:type="spellStart"/>
       <w:r>
         <w:t>Dysbiosis</w:t>
       </w:r>
       <w:r>
         <w:t>Harmful</w:t>
       </w:r>
+      <w:proofErr w:type="spellEnd"/>
       <w:r>
         <w:t xml:space="preserve">, </w:t>
       </w:r>
-      <w:r>
-        <w:t xml:space="preserve">DysbiosisBeneficial, </w:t>
-      </w:r>
-      <w:r>
-        <w:t>HealthyDistance, Diversity</w:t>
+      <w:proofErr w:type="spellStart"/>
+      <w:r>
+        <w:t>DysbiosisBeneficial</w:t>
+      </w:r>
+      <w:proofErr w:type="spellEnd"/>
+      <w:r>
+        <w:t xml:space="preserve">, </w:t>
+      </w:r>
+      <w:proofErr w:type="spellStart"/>
+      <w:r>
+        <w:t>HealthyDistance</w:t>
+      </w:r>
+      <w:proofErr w:type="spellEnd"/>
+      <w:r>
+        <w:t>, Diversity</w:t>
       </w:r>
       <w:r>
         <w:t xml:space="preserve"> </w:t>
@@ -1094,7 +1199,53 @@
         <w:rPr>
           <w:color w:val="002060"/>
         </w:rPr>
-        <w:t>Relative abundance of microbiome associated with specific diseases</w:t>
+        <w:t>Relative abundance of</w:t>
+      </w:r>
+      <w:r>
+        <w:rPr>
+          <w:color w:val="002060"/>
+        </w:rPr>
+        <w:t xml:space="preserve"> </w:t>
+      </w:r>
+      <m:oMath>
+        <m:sSup>
+          <m:sSupPr>
+            <m:ctrlPr>
+              <w:rPr>
+                <w:rFonts w:ascii="Cambria Math" w:hAnsi="Cambria Math"/>
+                <w:i/>
+              </w:rPr>
+            </m:ctrlPr>
+          </m:sSupPr>
+          <m:e>
+            <m:r>
+              <w:rPr>
+                <w:rFonts w:ascii="Cambria Math" w:hAnsi="Cambria Math"/>
+              </w:rPr>
+              <m:t>i</m:t>
+            </m:r>
+          </m:e>
+          <m:sup>
+            <m:r>
+              <w:rPr>
+                <w:rFonts w:ascii="Cambria Math" w:hAnsi="Cambria Math"/>
+              </w:rPr>
+              <m:t>th</m:t>
+            </m:r>
+          </m:sup>
+        </m:sSup>
+      </m:oMath>
+      <w:r>
+        <w:rPr>
+          <w:color w:val="002060"/>
+        </w:rPr>
+        <w:t xml:space="preserve"> </w:t>
+      </w:r>
+      <w:r>
+        <w:rPr>
+          <w:color w:val="002060"/>
+        </w:rPr>
+        <w:t>microbiome associated with specific diseases</w:t>
       </w:r>
     </w:p>
     <w:p>
@@ -1123,7 +1274,21 @@
         <w:rPr>
           <w:color w:val="002060"/>
         </w:rPr>
-        <w:t>The number of microbiome associated with a specific disease</w:t>
+        <w:t xml:space="preserve">The number of </w:t>
+      </w:r>
+      <w:proofErr w:type="gramStart"/>
+      <w:r>
+        <w:rPr>
+          <w:color w:val="002060"/>
+        </w:rPr>
+        <w:t>microbiome</w:t>
+      </w:r>
+      <w:proofErr w:type="gramEnd"/>
+      <w:r>
+        <w:rPr>
+          <w:color w:val="002060"/>
+        </w:rPr>
+        <w:t xml:space="preserve"> associated with a specific disease</w:t>
       </w:r>
     </w:p>
     <w:p>
@@ -1485,8 +1650,6 @@
         <w:jc w:val="right"/>
         <w:rPr>
           <w:color w:val="002060"/>
-          <w:sz w:val="16"/>
-          <w:szCs w:val="18"/>
         </w:rPr>
       </w:pPr>
       <m:oMath>
@@ -1496,8 +1659,6 @@
               <w:rPr>
                 <w:rFonts w:ascii="Cambria Math" w:hAnsi="Cambria Math"/>
                 <w:i/>
-                <w:sz w:val="16"/>
-                <w:szCs w:val="18"/>
               </w:rPr>
             </m:ctrlPr>
           </m:sSubPr>
@@ -1505,8 +1666,6 @@
             <m:r>
               <w:rPr>
                 <w:rFonts w:ascii="Cambria Math" w:hAnsi="Cambria Math"/>
-                <w:sz w:val="16"/>
-                <w:szCs w:val="18"/>
               </w:rPr>
               <m:t>x</m:t>
             </m:r>
@@ -1515,8 +1674,6 @@
             <m:r>
               <w:rPr>
                 <w:rFonts w:ascii="Cambria Math" w:hAnsi="Cambria Math"/>
-                <w:sz w:val="16"/>
-                <w:szCs w:val="18"/>
               </w:rPr>
               <m:t>harmful, i</m:t>
             </m:r>
@@ -1527,52 +1684,63 @@
         <w:rPr>
           <w:rFonts w:hint="eastAsia"/>
           <w:color w:val="002060"/>
-          <w:sz w:val="16"/>
-          <w:szCs w:val="18"/>
         </w:rPr>
         <w:t xml:space="preserve">: </w:t>
       </w:r>
       <w:r>
         <w:rPr>
           <w:color w:val="002060"/>
-          <w:sz w:val="16"/>
-          <w:szCs w:val="18"/>
-        </w:rPr>
-        <w:t xml:space="preserve">Among the microbiome in the </w:t>
-      </w:r>
-      <w:r>
-        <w:rPr>
-          <w:rFonts w:hint="eastAsia"/>
-          <w:color w:val="002060"/>
-          <w:sz w:val="16"/>
-          <w:szCs w:val="18"/>
-        </w:rPr>
-        <w:t>h</w:t>
-      </w:r>
-      <w:r>
-        <w:rPr>
-          <w:color w:val="002060"/>
-          <w:sz w:val="16"/>
-          <w:szCs w:val="18"/>
-        </w:rPr>
-        <w:t>armful</w:t>
-      </w:r>
-      <w:r>
-        <w:rPr>
-          <w:color w:val="002060"/>
-          <w:sz w:val="16"/>
-          <w:szCs w:val="18"/>
-        </w:rPr>
-        <w:br/>
-        <w:t>_beneficial_taxa</w:t>
-      </w:r>
-      <w:r>
-        <w:rPr>
-          <w:color w:val="002060"/>
-          <w:sz w:val="16"/>
-          <w:szCs w:val="18"/>
-        </w:rPr>
-        <w:t>, the relative abundance of microbiome whose health sign is only harmful</w:t>
+        </w:rPr>
+        <w:t>R</w:t>
+      </w:r>
+      <w:r>
+        <w:rPr>
+          <w:color w:val="002060"/>
+        </w:rPr>
+        <w:t xml:space="preserve">elative abundance of </w:t>
+      </w:r>
+      <m:oMath>
+        <m:sSup>
+          <m:sSupPr>
+            <m:ctrlPr>
+              <w:rPr>
+                <w:rFonts w:ascii="Cambria Math" w:hAnsi="Cambria Math"/>
+                <w:i/>
+              </w:rPr>
+            </m:ctrlPr>
+          </m:sSupPr>
+          <m:e>
+            <m:r>
+              <w:rPr>
+                <w:rFonts w:ascii="Cambria Math" w:hAnsi="Cambria Math"/>
+              </w:rPr>
+              <m:t>i</m:t>
+            </m:r>
+          </m:e>
+          <m:sup>
+            <m:r>
+              <w:rPr>
+                <w:rFonts w:ascii="Cambria Math" w:hAnsi="Cambria Math"/>
+              </w:rPr>
+              <m:t>th</m:t>
+            </m:r>
+          </m:sup>
+        </m:sSup>
+      </m:oMath>
+      <w:r>
+        <w:rPr>
+          <w:rFonts w:hint="eastAsia"/>
+        </w:rPr>
+        <w:t xml:space="preserve"> </w:t>
+      </w:r>
+      <w:r>
+        <w:t xml:space="preserve">harmful </w:t>
+      </w:r>
+      <w:r>
+        <w:rPr>
+          <w:color w:val="002060"/>
+        </w:rPr>
+        <w:t xml:space="preserve">microbiome </w:t>
       </w:r>
     </w:p>
     <w:p>
@@ -1581,8 +1749,6 @@
         <w:jc w:val="right"/>
         <w:rPr>
           <w:color w:val="002060"/>
-          <w:sz w:val="16"/>
-          <w:szCs w:val="18"/>
         </w:rPr>
       </w:pPr>
       <m:oMath>
@@ -1592,8 +1758,6 @@
               <w:rPr>
                 <w:rFonts w:ascii="Cambria Math" w:hAnsi="Cambria Math"/>
                 <w:i/>
-                <w:sz w:val="16"/>
-                <w:szCs w:val="18"/>
               </w:rPr>
             </m:ctrlPr>
           </m:sSubPr>
@@ -1601,8 +1765,6 @@
             <m:r>
               <w:rPr>
                 <w:rFonts w:ascii="Cambria Math" w:hAnsi="Cambria Math"/>
-                <w:sz w:val="16"/>
-                <w:szCs w:val="18"/>
               </w:rPr>
               <m:t>x</m:t>
             </m:r>
@@ -1611,8 +1773,6 @@
             <m:r>
               <w:rPr>
                 <w:rFonts w:ascii="Cambria Math" w:hAnsi="Cambria Math"/>
-                <w:sz w:val="16"/>
-                <w:szCs w:val="18"/>
               </w:rPr>
               <m:t>beneficial, j</m:t>
             </m:r>
@@ -1623,68 +1783,66 @@
         <w:rPr>
           <w:rFonts w:hint="eastAsia"/>
           <w:color w:val="002060"/>
-          <w:sz w:val="16"/>
-          <w:szCs w:val="18"/>
         </w:rPr>
         <w:t xml:space="preserve">: </w:t>
       </w:r>
       <w:r>
         <w:rPr>
           <w:color w:val="002060"/>
-          <w:sz w:val="16"/>
-          <w:szCs w:val="18"/>
-        </w:rPr>
-        <w:t xml:space="preserve">Among the microbiome in the </w:t>
-      </w:r>
-      <w:r>
-        <w:rPr>
-          <w:rFonts w:hint="eastAsia"/>
-          <w:color w:val="002060"/>
-          <w:sz w:val="16"/>
-          <w:szCs w:val="18"/>
-        </w:rPr>
-        <w:t>h</w:t>
-      </w:r>
-      <w:r>
-        <w:rPr>
-          <w:color w:val="002060"/>
-          <w:sz w:val="16"/>
-          <w:szCs w:val="18"/>
-        </w:rPr>
-        <w:t>armful</w:t>
-      </w:r>
-      <w:r>
-        <w:rPr>
-          <w:color w:val="002060"/>
-          <w:sz w:val="16"/>
-          <w:szCs w:val="18"/>
-        </w:rPr>
-        <w:br/>
-        <w:t>_beneficial_taxa</w:t>
-      </w:r>
-      <w:r>
-        <w:rPr>
-          <w:color w:val="002060"/>
-          <w:sz w:val="16"/>
-          <w:szCs w:val="18"/>
-        </w:rPr>
-        <w:t>, the relative abundance of microbiome whose health sign is only</w:t>
-      </w:r>
-      <w:r>
-        <w:rPr>
-          <w:color w:val="002060"/>
-          <w:sz w:val="16"/>
-          <w:szCs w:val="18"/>
+        </w:rPr>
+        <w:t>R</w:t>
+      </w:r>
+      <w:r>
+        <w:rPr>
+          <w:color w:val="002060"/>
+        </w:rPr>
+        <w:t xml:space="preserve">elative abundance of </w:t>
+      </w:r>
+      <m:oMath>
+        <m:sSup>
+          <m:sSupPr>
+            <m:ctrlPr>
+              <w:rPr>
+                <w:rFonts w:ascii="Cambria Math" w:hAnsi="Cambria Math"/>
+                <w:i/>
+              </w:rPr>
+            </m:ctrlPr>
+          </m:sSupPr>
+          <m:e>
+            <m:r>
+              <w:rPr>
+                <w:rFonts w:ascii="Cambria Math" w:hAnsi="Cambria Math"/>
+              </w:rPr>
+              <m:t>j</m:t>
+            </m:r>
+          </m:e>
+          <m:sup>
+            <m:r>
+              <w:rPr>
+                <w:rFonts w:ascii="Cambria Math" w:hAnsi="Cambria Math"/>
+              </w:rPr>
+              <m:t>th</m:t>
+            </m:r>
+          </m:sup>
+        </m:sSup>
+      </m:oMath>
+      <w:r>
+        <w:rPr>
+          <w:rFonts w:hint="eastAsia"/>
         </w:rPr>
         <w:t xml:space="preserve"> </w:t>
       </w:r>
       <w:r>
-        <w:rPr>
-          <w:color w:val="002060"/>
-          <w:sz w:val="16"/>
-          <w:szCs w:val="18"/>
-        </w:rPr>
         <w:t>beneficial</w:t>
+      </w:r>
+      <w:r>
+        <w:t xml:space="preserve"> </w:t>
+      </w:r>
+      <w:r>
+        <w:rPr>
+          <w:color w:val="002060"/>
+        </w:rPr>
+        <w:t xml:space="preserve">microbiome </w:t>
       </w:r>
     </w:p>
     <w:p>
@@ -1693,16 +1851,12 @@
         <w:jc w:val="right"/>
         <w:rPr>
           <w:color w:val="002060"/>
-          <w:sz w:val="16"/>
-          <w:szCs w:val="18"/>
         </w:rPr>
       </w:pPr>
       <m:oMath>
         <m:r>
           <w:rPr>
             <w:rFonts w:ascii="Cambria Math" w:hAnsi="Cambria Math"/>
-            <w:sz w:val="16"/>
-            <w:szCs w:val="18"/>
           </w:rPr>
           <m:t>N</m:t>
         </m:r>
@@ -1710,52 +1864,26 @@
       <w:r>
         <w:rPr>
           <w:color w:val="002060"/>
-          <w:sz w:val="16"/>
-          <w:szCs w:val="18"/>
         </w:rPr>
         <w:t xml:space="preserve">: </w:t>
       </w:r>
       <w:r>
         <w:rPr>
           <w:color w:val="002060"/>
-          <w:sz w:val="16"/>
-          <w:szCs w:val="18"/>
-        </w:rPr>
-        <w:t>The number of microbiome whose health sign is only harmful among microbiome in</w:t>
-      </w:r>
-      <w:r>
-        <w:rPr>
-          <w:color w:val="002060"/>
-          <w:sz w:val="16"/>
-          <w:szCs w:val="18"/>
-        </w:rPr>
-        <w:t xml:space="preserve"> </w:t>
-      </w:r>
-      <w:r>
-        <w:rPr>
-          <w:color w:val="002060"/>
-          <w:sz w:val="16"/>
-          <w:szCs w:val="18"/>
-        </w:rPr>
-        <w:t xml:space="preserve">the </w:t>
-      </w:r>
-      <w:r>
-        <w:rPr>
-          <w:rFonts w:hint="eastAsia"/>
-          <w:color w:val="002060"/>
-          <w:sz w:val="16"/>
-          <w:szCs w:val="18"/>
-        </w:rPr>
-        <w:t>h</w:t>
-      </w:r>
-      <w:r>
-        <w:rPr>
-          <w:color w:val="002060"/>
-          <w:sz w:val="16"/>
-          <w:szCs w:val="18"/>
-        </w:rPr>
-        <w:t>armful_taxa,</w:t>
-      </w:r>
+        </w:rPr>
+        <w:t xml:space="preserve">The number of </w:t>
+      </w:r>
+      <w:r>
+        <w:t xml:space="preserve">harmful </w:t>
+      </w:r>
+      <w:proofErr w:type="gramStart"/>
+      <w:r>
+        <w:rPr>
+          <w:color w:val="002060"/>
+        </w:rPr>
+        <w:t>microbiome</w:t>
+      </w:r>
+      <w:proofErr w:type="gramEnd"/>
     </w:p>
     <w:p>
       <w:pPr>
@@ -1771,8 +1899,6 @@
         <m:r>
           <w:rPr>
             <w:rFonts w:ascii="Cambria Math" w:hAnsi="Cambria Math"/>
-            <w:sz w:val="16"/>
-            <w:szCs w:val="18"/>
           </w:rPr>
           <m:t>M</m:t>
         </m:r>
@@ -1780,30 +1906,29 @@
       <w:r>
         <w:rPr>
           <w:color w:val="002060"/>
-          <w:sz w:val="16"/>
-          <w:szCs w:val="18"/>
-        </w:rPr>
-        <w:t xml:space="preserve">: The number of microbiome whose health sign is only beneficial among microbiome in </w:t>
-      </w:r>
-      <w:r>
-        <w:rPr>
-          <w:color w:val="002060"/>
-          <w:sz w:val="16"/>
-          <w:szCs w:val="18"/>
-        </w:rPr>
-        <w:t>the beneficial_taxa</w:t>
-      </w:r>
-    </w:p>
-    <w:p>
-      <w:pPr>
-        <w:ind w:left="760"/>
-        <w:jc w:val="right"/>
-        <w:rPr>
-          <w:color w:val="002060"/>
-          <w:sz w:val="16"/>
-          <w:szCs w:val="18"/>
-        </w:rPr>
-      </w:pPr>
+        </w:rPr>
+        <w:t xml:space="preserve">: </w:t>
+      </w:r>
+      <w:r>
+        <w:rPr>
+          <w:color w:val="002060"/>
+        </w:rPr>
+        <w:t xml:space="preserve">The number of </w:t>
+      </w:r>
+      <w:r>
+        <w:t>beneficial</w:t>
+      </w:r>
+      <w:r>
+        <w:t xml:space="preserve"> </w:t>
+      </w:r>
+      <w:proofErr w:type="gramStart"/>
+      <w:r>
+        <w:rPr>
+          <w:color w:val="002060"/>
+        </w:rPr>
+        <w:t>microbiome</w:t>
+      </w:r>
+      <w:proofErr w:type="gramEnd"/>
     </w:p>
     <w:p>
       <w:pPr>
@@ -2358,12 +2483,6 @@
         <w:rPr>
           <w:color w:val="002060"/>
         </w:rPr>
-        <w:t xml:space="preserve">The </w:t>
-      </w:r>
-      <w:r>
-        <w:rPr>
-          <w:color w:val="002060"/>
-        </w:rPr>
         <w:t>Relative abundance</w:t>
       </w:r>
       <w:r>
@@ -2477,12 +2596,6 @@
         <w:rPr>
           <w:color w:val="002060"/>
         </w:rPr>
-        <w:t xml:space="preserve">The </w:t>
-      </w:r>
-      <w:r>
-        <w:rPr>
-          <w:color w:val="002060"/>
-        </w:rPr>
         <w:t>Relative abundance</w:t>
       </w:r>
       <w:r>
@@ -2671,9 +2784,19 @@
         </w:rPr>
         <w:t xml:space="preserve">MRS, </w:t>
       </w:r>
-      <w:r>
-        <w:t>DysbiosisHarmful, DysbiosisBeneficial</w:t>
-      </w:r>
+      <w:proofErr w:type="spellStart"/>
+      <w:r>
+        <w:t>DysbiosisHarmful</w:t>
+      </w:r>
+      <w:proofErr w:type="spellEnd"/>
+      <w:r>
+        <w:t xml:space="preserve">, </w:t>
+      </w:r>
+      <w:proofErr w:type="spellStart"/>
+      <w:r>
+        <w:t>DysbiosisBeneficial</w:t>
+      </w:r>
+      <w:proofErr w:type="spellEnd"/>
       <w:r>
         <w:rPr>
           <w:bCs/>
@@ -2713,13 +2836,24 @@
         <w:t xml:space="preserve">파일을 기준으로 </w:t>
       </w:r>
       <w:r>
-        <w:t xml:space="preserve">Percentile Rank </w:t>
-      </w:r>
-      <w:r>
-        <w:rPr>
-          <w:rFonts w:hint="eastAsia"/>
-        </w:rPr>
-        <w:t>를 계산</w:t>
+        <w:t xml:space="preserve">Percentile </w:t>
+      </w:r>
+      <w:proofErr w:type="gramStart"/>
+      <w:r>
+        <w:t xml:space="preserve">Rank </w:t>
+      </w:r>
+      <w:r>
+        <w:rPr>
+          <w:rFonts w:hint="eastAsia"/>
+        </w:rPr>
+        <w:t>를</w:t>
+      </w:r>
+      <w:proofErr w:type="gramEnd"/>
+      <w:r>
+        <w:rPr>
+          <w:rFonts w:hint="eastAsia"/>
+        </w:rPr>
+        <w:t xml:space="preserve"> 계산</w:t>
       </w:r>
     </w:p>
     <w:p>
@@ -2730,12 +2864,14 @@
           <w:bCs/>
         </w:rPr>
       </w:pPr>
+      <w:proofErr w:type="spellStart"/>
       <w:r>
         <w:rPr>
           <w:bCs/>
         </w:rPr>
         <w:t>scipy.stats.percentileofscore</w:t>
       </w:r>
+      <w:proofErr w:type="spellEnd"/>
       <w:r>
         <w:rPr>
           <w:rFonts w:hint="eastAsia"/>
@@ -4646,10 +4782,7 @@
         <w:t>아주 나쁨</w:t>
       </w:r>
       <w:r>
-        <w:t>’</w:t>
-      </w:r>
-      <w:r>
-        <w:t>,</w:t>
+        <w:t>’,</w:t>
       </w:r>
       <w:r>
         <w:t xml:space="preserve"> </w:t>
@@ -4815,13 +4948,23 @@
           <w:bCs/>
         </w:rPr>
       </w:pPr>
+      <w:proofErr w:type="spellStart"/>
       <w:r>
         <w:rPr>
           <w:rFonts w:hint="eastAsia"/>
           <w:b/>
           <w:bCs/>
         </w:rPr>
-        <w:t xml:space="preserve">유익균/유해균 </w:t>
+        <w:t>유익균</w:t>
+      </w:r>
+      <w:proofErr w:type="spellEnd"/>
+      <w:r>
+        <w:rPr>
+          <w:rFonts w:hint="eastAsia"/>
+          <w:b/>
+          <w:bCs/>
+        </w:rPr>
+        <w:t xml:space="preserve">/유해균 </w:t>
       </w:r>
       <w:r>
         <w:rPr>
@@ -4872,11 +5015,19 @@
       <w:r>
         <w:t xml:space="preserve"> – </w:t>
       </w:r>
-      <w:r>
-        <w:rPr>
-          <w:rFonts w:hint="eastAsia"/>
-        </w:rPr>
-        <w:t>유익균,</w:t>
+      <w:proofErr w:type="spellStart"/>
+      <w:r>
+        <w:rPr>
+          <w:rFonts w:hint="eastAsia"/>
+        </w:rPr>
+        <w:t>유익균</w:t>
+      </w:r>
+      <w:proofErr w:type="spellEnd"/>
+      <w:r>
+        <w:rPr>
+          <w:rFonts w:hint="eastAsia"/>
+        </w:rPr>
+        <w:t>,</w:t>
       </w:r>
       <w:r>
         <w:t xml:space="preserve"> </w:t>
@@ -4905,11 +5056,19 @@
         </w:rPr>
         <w:t xml:space="preserve"> </w:t>
       </w:r>
-      <w:r>
-        <w:rPr>
-          <w:rFonts w:hint="eastAsia"/>
-        </w:rPr>
-        <w:t>유익균,</w:t>
+      <w:proofErr w:type="spellStart"/>
+      <w:r>
+        <w:rPr>
+          <w:rFonts w:hint="eastAsia"/>
+        </w:rPr>
+        <w:t>유익균</w:t>
+      </w:r>
+      <w:proofErr w:type="spellEnd"/>
+      <w:r>
+        <w:rPr>
+          <w:rFonts w:hint="eastAsia"/>
+        </w:rPr>
+        <w:t>,</w:t>
       </w:r>
       <w:r>
         <w:t xml:space="preserve"> </w:t>
@@ -5127,12 +5286,14 @@
         </w:rPr>
         <w:t xml:space="preserve">beneficial </w:t>
       </w:r>
+      <w:proofErr w:type="gramStart"/>
       <w:r>
         <w:rPr>
           <w:color w:val="002060"/>
         </w:rPr>
         <w:t>microbiome</w:t>
       </w:r>
+      <w:proofErr w:type="gramEnd"/>
     </w:p>
     <w:p>
       <w:pPr>
@@ -5340,12 +5501,14 @@
         </w:rPr>
         <w:t xml:space="preserve">harmful </w:t>
       </w:r>
+      <w:proofErr w:type="gramStart"/>
       <w:r>
         <w:rPr>
           <w:color w:val="002060"/>
         </w:rPr>
         <w:t>microbiome</w:t>
       </w:r>
+      <w:proofErr w:type="gramEnd"/>
     </w:p>
     <w:p>
       <w:pPr>
@@ -5378,7 +5541,21 @@
         <w:rPr>
           <w:rFonts w:hint="eastAsia"/>
         </w:rPr>
-        <w:t>데이터를 바탕으로 유익균,</w:t>
+        <w:t xml:space="preserve">데이터를 바탕으로 </w:t>
+      </w:r>
+      <w:proofErr w:type="spellStart"/>
+      <w:r>
+        <w:rPr>
+          <w:rFonts w:hint="eastAsia"/>
+        </w:rPr>
+        <w:t>유익균</w:t>
+      </w:r>
+      <w:proofErr w:type="spellEnd"/>
+      <w:r>
+        <w:rPr>
+          <w:rFonts w:hint="eastAsia"/>
+        </w:rPr>
+        <w:t>,</w:t>
       </w:r>
       <w:r>
         <w:t xml:space="preserve"> </w:t>
@@ -5408,9 +5585,11 @@
         </w:numPr>
         <w:ind w:leftChars="0"/>
       </w:pPr>
+      <w:proofErr w:type="spellStart"/>
       <w:r>
         <w:t>num_total_species</w:t>
       </w:r>
+      <w:proofErr w:type="spellEnd"/>
       <w:r>
         <w:t xml:space="preserve">: </w:t>
       </w:r>
@@ -5433,8 +5612,13 @@
         </w:numPr>
         <w:ind w:leftChars="0"/>
       </w:pPr>
-      <w:r>
-        <w:t>harmful_mean_abundance[%]</w:t>
+      <w:proofErr w:type="spellStart"/>
+      <w:r>
+        <w:t>harmful_mean_abundance</w:t>
+      </w:r>
+      <w:proofErr w:type="spellEnd"/>
+      <w:r>
+        <w:t>[%]</w:t>
       </w:r>
       <w:r>
         <w:t xml:space="preserve">: </w:t>
@@ -5472,8 +5656,13 @@
         </w:numPr>
         <w:ind w:leftChars="0"/>
       </w:pPr>
-      <w:r>
-        <w:t>beneficial_mean_abundance [%]</w:t>
+      <w:proofErr w:type="spellStart"/>
+      <w:r>
+        <w:t>beneficial_mean_abundance</w:t>
+      </w:r>
+      <w:proofErr w:type="spellEnd"/>
+      <w:r>
+        <w:t xml:space="preserve"> [%]</w:t>
       </w:r>
       <w:r>
         <w:t xml:space="preserve">: </w:t>
@@ -5669,11 +5858,16 @@
         </w:numPr>
         <w:ind w:leftChars="0"/>
       </w:pPr>
+      <w:proofErr w:type="gramStart"/>
       <w:r>
         <w:t>EGgutPro_harmful.csv</w:t>
       </w:r>
       <w:r>
-        <w:t xml:space="preserve"> : </w:t>
+        <w:t xml:space="preserve"> :</w:t>
+      </w:r>
+      <w:proofErr w:type="gramEnd"/>
+      <w:r>
+        <w:t xml:space="preserve"> </w:t>
       </w:r>
       <w:r>
         <w:rPr>
@@ -5725,13 +5919,23 @@
           <w:bCs/>
         </w:rPr>
       </w:pPr>
+      <w:proofErr w:type="spellStart"/>
       <w:r>
         <w:rPr>
           <w:rFonts w:hint="eastAsia"/>
           <w:b/>
           <w:bCs/>
         </w:rPr>
-        <w:t xml:space="preserve">유익균 개별 </w:t>
+        <w:t>유익균</w:t>
+      </w:r>
+      <w:proofErr w:type="spellEnd"/>
+      <w:r>
+        <w:rPr>
+          <w:rFonts w:hint="eastAsia"/>
+          <w:b/>
+          <w:bCs/>
+        </w:rPr>
+        <w:t xml:space="preserve"> 개별 </w:t>
       </w:r>
       <w:r>
         <w:rPr>
@@ -5767,6 +5971,7 @@
       <w:r>
         <w:t xml:space="preserve"> – </w:t>
       </w:r>
+      <w:proofErr w:type="spellStart"/>
       <w:r>
         <w:rPr>
           <w:rFonts w:hint="eastAsia"/>
@@ -5779,6 +5984,7 @@
         </w:rPr>
         <w:t>익균</w:t>
       </w:r>
+      <w:proofErr w:type="spellEnd"/>
       <w:r>
         <w:rPr>
           <w:rFonts w:hint="eastAsia"/>
@@ -5834,11 +6040,19 @@
       <w:r>
         <w:t xml:space="preserve"> – </w:t>
       </w:r>
-      <w:r>
-        <w:rPr>
-          <w:rFonts w:hint="eastAsia"/>
-        </w:rPr>
-        <w:t xml:space="preserve">유익균 </w:t>
+      <w:proofErr w:type="spellStart"/>
+      <w:r>
+        <w:rPr>
+          <w:rFonts w:hint="eastAsia"/>
+        </w:rPr>
+        <w:t>유익균</w:t>
+      </w:r>
+      <w:proofErr w:type="spellEnd"/>
+      <w:r>
+        <w:rPr>
+          <w:rFonts w:hint="eastAsia"/>
+        </w:rPr>
+        <w:t xml:space="preserve"> </w:t>
       </w:r>
       <w:r>
         <w:rPr>
@@ -5895,11 +6109,19 @@
         </w:numPr>
         <w:ind w:leftChars="0"/>
       </w:pPr>
-      <w:r>
-        <w:rPr>
-          <w:rFonts w:hint="eastAsia"/>
-        </w:rPr>
-        <w:t xml:space="preserve">유익균 </w:t>
+      <w:proofErr w:type="spellStart"/>
+      <w:r>
+        <w:rPr>
+          <w:rFonts w:hint="eastAsia"/>
+        </w:rPr>
+        <w:t>유익균</w:t>
+      </w:r>
+      <w:proofErr w:type="spellEnd"/>
+      <w:r>
+        <w:rPr>
+          <w:rFonts w:hint="eastAsia"/>
+        </w:rPr>
+        <w:t xml:space="preserve"> </w:t>
       </w:r>
       <w:r>
         <w:rPr>
@@ -5936,7 +6158,21 @@
         <w:rPr>
           <w:rFonts w:hint="eastAsia"/>
         </w:rPr>
-        <w:t>모든 유익균 리스트 표시</w:t>
+        <w:t xml:space="preserve">모든 </w:t>
+      </w:r>
+      <w:proofErr w:type="spellStart"/>
+      <w:r>
+        <w:rPr>
+          <w:rFonts w:hint="eastAsia"/>
+        </w:rPr>
+        <w:t>유익균</w:t>
+      </w:r>
+      <w:proofErr w:type="spellEnd"/>
+      <w:r>
+        <w:rPr>
+          <w:rFonts w:hint="eastAsia"/>
+        </w:rPr>
+        <w:t xml:space="preserve"> 리스트 표시</w:t>
       </w:r>
     </w:p>
     <w:p>
@@ -5958,13 +6194,23 @@
           <w:bCs/>
         </w:rPr>
       </w:pPr>
+      <w:proofErr w:type="spellStart"/>
       <w:r>
         <w:rPr>
           <w:rFonts w:hint="eastAsia"/>
           <w:b/>
           <w:bCs/>
         </w:rPr>
-        <w:t xml:space="preserve">프로바이오 </w:t>
+        <w:t>프로바이오</w:t>
+      </w:r>
+      <w:proofErr w:type="spellEnd"/>
+      <w:r>
+        <w:rPr>
+          <w:rFonts w:hint="eastAsia"/>
+          <w:b/>
+          <w:bCs/>
+        </w:rPr>
+        <w:t xml:space="preserve"> </w:t>
       </w:r>
       <w:r>
         <w:rPr>
@@ -6023,11 +6269,19 @@
       <w:r>
         <w:t xml:space="preserve"> – </w:t>
       </w:r>
-      <w:r>
-        <w:rPr>
-          <w:rFonts w:hint="eastAsia"/>
-        </w:rPr>
-        <w:t>프로바이오 리스트를 기준으로 샘플의</w:t>
+      <w:proofErr w:type="spellStart"/>
+      <w:r>
+        <w:rPr>
+          <w:rFonts w:hint="eastAsia"/>
+        </w:rPr>
+        <w:t>프로바이오</w:t>
+      </w:r>
+      <w:proofErr w:type="spellEnd"/>
+      <w:r>
+        <w:rPr>
+          <w:rFonts w:hint="eastAsia"/>
+        </w:rPr>
+        <w:t xml:space="preserve"> 리스트를 기준으로 샘플의</w:t>
       </w:r>
       <w:r>
         <w:t xml:space="preserve"> </w:t>
@@ -6044,11 +6298,19 @@
       <w:r>
         <w:t xml:space="preserve"> </w:t>
       </w:r>
-      <w:r>
-        <w:rPr>
-          <w:rFonts w:hint="eastAsia"/>
-        </w:rPr>
-        <w:t xml:space="preserve">프로바이오 </w:t>
+      <w:proofErr w:type="spellStart"/>
+      <w:r>
+        <w:rPr>
+          <w:rFonts w:hint="eastAsia"/>
+        </w:rPr>
+        <w:t>프로바이오</w:t>
+      </w:r>
+      <w:proofErr w:type="spellEnd"/>
+      <w:r>
+        <w:rPr>
+          <w:rFonts w:hint="eastAsia"/>
+        </w:rPr>
+        <w:t xml:space="preserve"> </w:t>
       </w:r>
       <w:r>
         <w:t xml:space="preserve">abundance </w:t>
@@ -6160,6 +6422,7 @@
         </w:rPr>
         <w:t xml:space="preserve">Total </w:t>
       </w:r>
+      <w:proofErr w:type="spellStart"/>
       <w:r>
         <w:rPr>
           <w:color w:val="002060"/>
@@ -6170,7 +6433,14 @@
         <w:rPr>
           <w:color w:val="002060"/>
         </w:rPr>
-        <w:t>robio ratio</w:t>
+        <w:t>robio</w:t>
+      </w:r>
+      <w:proofErr w:type="spellEnd"/>
+      <w:r>
+        <w:rPr>
+          <w:color w:val="002060"/>
+        </w:rPr>
+        <w:t xml:space="preserve"> ratio</w:t>
       </w:r>
     </w:p>
     <w:p>
@@ -6220,20 +6490,53 @@
         <w:rPr>
           <w:color w:val="002060"/>
         </w:rPr>
-        <w:t xml:space="preserve">Relative abundance of </w:t>
-      </w:r>
-      <w:r>
-        <w:rPr>
-          <w:color w:val="002060"/>
-        </w:rPr>
-        <w:t xml:space="preserve">beneficial </w:t>
-      </w:r>
-      <w:r>
-        <w:rPr>
-          <w:color w:val="002060"/>
-        </w:rPr>
-        <w:t>microbiome</w:t>
-      </w:r>
+        <w:t>R</w:t>
+      </w:r>
+      <w:r>
+        <w:rPr>
+          <w:color w:val="002060"/>
+        </w:rPr>
+        <w:t xml:space="preserve">elative abundance of </w:t>
+      </w:r>
+      <m:oMath>
+        <m:sSup>
+          <m:sSupPr>
+            <m:ctrlPr>
+              <w:rPr>
+                <w:rFonts w:ascii="Cambria Math" w:hAnsi="Cambria Math"/>
+                <w:i/>
+              </w:rPr>
+            </m:ctrlPr>
+          </m:sSupPr>
+          <m:e>
+            <m:r>
+              <w:rPr>
+                <w:rFonts w:ascii="Cambria Math" w:hAnsi="Cambria Math"/>
+              </w:rPr>
+              <m:t>k</m:t>
+            </m:r>
+          </m:e>
+          <m:sup>
+            <m:r>
+              <w:rPr>
+                <w:rFonts w:ascii="Cambria Math" w:hAnsi="Cambria Math"/>
+              </w:rPr>
+              <m:t>th</m:t>
+            </m:r>
+          </m:sup>
+        </m:sSup>
+      </m:oMath>
+      <w:r>
+        <w:rPr>
+          <w:rFonts w:hint="eastAsia"/>
+        </w:rPr>
+        <w:t xml:space="preserve"> </w:t>
+      </w:r>
+      <w:proofErr w:type="spellStart"/>
+      <w:r>
+        <w:t>probio</w:t>
+      </w:r>
+      <w:proofErr w:type="spellEnd"/>
     </w:p>
     <w:p>
       <w:pPr>
@@ -6264,12 +6567,14 @@
         </w:rPr>
         <w:t xml:space="preserve">The number of </w:t>
       </w:r>
+      <w:proofErr w:type="spellStart"/>
       <w:r>
         <w:rPr>
           <w:color w:val="002060"/>
         </w:rPr>
         <w:t>probio</w:t>
       </w:r>
+      <w:proofErr w:type="spellEnd"/>
     </w:p>
     <w:p/>
     <w:p>
@@ -6281,9 +6586,11 @@
         </w:numPr>
         <w:ind w:leftChars="0"/>
       </w:pPr>
+      <w:proofErr w:type="spellStart"/>
       <w:r>
         <w:t>probio_abundance_mean</w:t>
       </w:r>
+      <w:proofErr w:type="spellEnd"/>
       <w:r>
         <w:t>[%]</w:t>
       </w:r>
@@ -6326,11 +6633,21 @@
         </w:numPr>
         <w:ind w:leftChars="0"/>
       </w:pPr>
-      <w:r>
-        <w:t>observed_mean</w:t>
-      </w:r>
-      <w:r>
-        <w:t xml:space="preserve"> : </w:t>
+      <w:proofErr w:type="spellStart"/>
+      <w:r>
+        <w:t>observed_</w:t>
+      </w:r>
+      <w:proofErr w:type="gramStart"/>
+      <w:r>
+        <w:t>mean</w:t>
+      </w:r>
+      <w:proofErr w:type="spellEnd"/>
+      <w:r>
+        <w:t xml:space="preserve"> :</w:t>
+      </w:r>
+      <w:proofErr w:type="gramEnd"/>
+      <w:r>
+        <w:t xml:space="preserve"> </w:t>
       </w:r>
       <w:r>
         <w:t>1144 개 샘플</w:t>
@@ -6341,9 +6658,11 @@
         </w:rPr>
         <w:t xml:space="preserve">의 </w:t>
       </w:r>
+      <w:proofErr w:type="spellStart"/>
       <w:r>
         <w:t>num_total_species</w:t>
       </w:r>
+      <w:proofErr w:type="spellEnd"/>
       <w:r>
         <w:t xml:space="preserve"> </w:t>
       </w:r>
@@ -6373,11 +6692,19 @@
       <w:r>
         <w:t xml:space="preserve"> – </w:t>
       </w:r>
-      <w:r>
-        <w:rPr>
-          <w:rFonts w:hint="eastAsia"/>
-        </w:rPr>
-        <w:t>프로바이오 리스트를 기준으로 샘플의</w:t>
+      <w:proofErr w:type="spellStart"/>
+      <w:r>
+        <w:rPr>
+          <w:rFonts w:hint="eastAsia"/>
+        </w:rPr>
+        <w:t>프로바이오</w:t>
+      </w:r>
+      <w:proofErr w:type="spellEnd"/>
+      <w:r>
+        <w:rPr>
+          <w:rFonts w:hint="eastAsia"/>
+        </w:rPr>
+        <w:t xml:space="preserve"> 리스트를 기준으로 샘플의</w:t>
       </w:r>
       <w:r>
         <w:t xml:space="preserve"> </w:t>
@@ -6391,11 +6718,19 @@
       <w:r>
         <w:t xml:space="preserve"> </w:t>
       </w:r>
-      <w:r>
-        <w:rPr>
-          <w:rFonts w:hint="eastAsia"/>
-        </w:rPr>
-        <w:t xml:space="preserve">프로바이오 </w:t>
+      <w:proofErr w:type="spellStart"/>
+      <w:r>
+        <w:rPr>
+          <w:rFonts w:hint="eastAsia"/>
+        </w:rPr>
+        <w:t>프로바이오</w:t>
+      </w:r>
+      <w:proofErr w:type="spellEnd"/>
+      <w:r>
+        <w:rPr>
+          <w:rFonts w:hint="eastAsia"/>
+        </w:rPr>
+        <w:t xml:space="preserve"> </w:t>
       </w:r>
       <w:r>
         <w:t xml:space="preserve">abundance </w:t>
@@ -6422,9 +6757,11 @@
         </w:rPr>
         <w:t xml:space="preserve">샘플의 </w:t>
       </w:r>
+      <w:proofErr w:type="spellStart"/>
       <w:r>
         <w:t>probio</w:t>
       </w:r>
+      <w:proofErr w:type="spellEnd"/>
       <w:r>
         <w:rPr>
           <w:rFonts w:hint="eastAsia"/>
@@ -6460,7 +6797,21 @@
         <w:rPr>
           <w:rFonts w:hint="eastAsia"/>
         </w:rPr>
-        <w:t>모든 프로바이오 리스트 표시</w:t>
+        <w:t xml:space="preserve">모든 </w:t>
+      </w:r>
+      <w:proofErr w:type="spellStart"/>
+      <w:r>
+        <w:rPr>
+          <w:rFonts w:hint="eastAsia"/>
+        </w:rPr>
+        <w:t>프로바이오</w:t>
+      </w:r>
+      <w:proofErr w:type="spellEnd"/>
+      <w:r>
+        <w:rPr>
+          <w:rFonts w:hint="eastAsia"/>
+        </w:rPr>
+        <w:t xml:space="preserve"> 리스트 표시</w:t>
       </w:r>
     </w:p>
     <w:p/>

</xml_diff>